<commit_message>
feat(material): added complete array topic material chore(leetcode): updated all solutions with examples and dry runs
</commit_message>
<xml_diff>
--- a/LeetCodeProblems/1. TwoSum.docx
+++ b/LeetCodeProblems/1. TwoSum.docx
@@ -4,19 +4,2153 @@
   <w:body>
     <w:p>
       <w:pPr>
-        <w:pStyle w:val="Title"/>
-        <w:rPr>
-          <w:rFonts w:eastAsia="Times New Roman"/>
+        <w:pStyle w:val="Heading1"/>
+        <w:rPr>
           <w:lang w:eastAsia="en-IN"/>
         </w:rPr>
       </w:pPr>
       <w:r>
         <w:rPr>
-          <w:rFonts w:eastAsia="Times New Roman"/>
-          <w:lang w:eastAsia="en-IN"/>
-        </w:rPr>
-        <w:t>1 Two Sum</w:t>
-      </w:r>
+          <w:lang w:eastAsia="en-IN"/>
+        </w:rPr>
+        <w:t>Dry Run:</w:t>
+      </w:r>
+    </w:p>
+    <w:tbl>
+      <w:tblPr>
+        <w:tblW w:w="9273" w:type="dxa"/>
+        <w:tblLook w:val="04A0" w:firstRow="1" w:lastRow="0" w:firstColumn="1" w:lastColumn="0" w:noHBand="0" w:noVBand="1"/>
+      </w:tblPr>
+      <w:tblGrid>
+        <w:gridCol w:w="1353"/>
+        <w:gridCol w:w="1353"/>
+        <w:gridCol w:w="1409"/>
+        <w:gridCol w:w="1437"/>
+        <w:gridCol w:w="1353"/>
+        <w:gridCol w:w="2368"/>
+      </w:tblGrid>
+      <w:tr>
+        <w:trPr>
+          <w:trHeight w:val="449"/>
+        </w:trPr>
+        <w:tc>
+          <w:tcPr>
+            <w:tcW w:w="1353" w:type="dxa"/>
+            <w:tcBorders>
+              <w:top w:val="single" w:sz="4" w:space="0" w:color="FFD966"/>
+              <w:left w:val="single" w:sz="4" w:space="0" w:color="FFD966"/>
+              <w:bottom w:val="single" w:sz="4" w:space="0" w:color="FFD966"/>
+              <w:right w:val="nil"/>
+            </w:tcBorders>
+            <w:shd w:val="clear" w:color="FFC000" w:fill="FFC000"/>
+            <w:vAlign w:val="center"/>
+            <w:hideMark/>
+          </w:tcPr>
+          <w:p>
+            <w:pPr>
+              <w:spacing w:after="0" w:line="240" w:lineRule="auto"/>
+              <w:jc w:val="center"/>
+              <w:rPr>
+                <w:rFonts w:ascii="Calibri" w:eastAsia="Times New Roman" w:hAnsi="Calibri" w:cs="Calibri"/>
+                <w:b/>
+                <w:bCs/>
+                <w:color w:val="FFFFFF"/>
+                <w:lang w:eastAsia="en-IN"/>
+              </w:rPr>
+            </w:pPr>
+            <w:proofErr w:type="spellStart"/>
+            <w:r>
+              <w:rPr>
+                <w:rFonts w:ascii="Calibri" w:eastAsia="Times New Roman" w:hAnsi="Calibri" w:cs="Calibri"/>
+                <w:b/>
+                <w:bCs/>
+                <w:color w:val="FFFFFF"/>
+                <w:lang w:eastAsia="en-IN"/>
+              </w:rPr>
+              <w:t>i</w:t>
+            </w:r>
+            <w:proofErr w:type="spellEnd"/>
+          </w:p>
+        </w:tc>
+        <w:tc>
+          <w:tcPr>
+            <w:tcW w:w="1353" w:type="dxa"/>
+            <w:tcBorders>
+              <w:top w:val="single" w:sz="4" w:space="0" w:color="FFD966"/>
+              <w:left w:val="nil"/>
+              <w:bottom w:val="single" w:sz="4" w:space="0" w:color="FFD966"/>
+              <w:right w:val="nil"/>
+            </w:tcBorders>
+            <w:shd w:val="clear" w:color="FFC000" w:fill="FFC000"/>
+            <w:vAlign w:val="center"/>
+            <w:hideMark/>
+          </w:tcPr>
+          <w:p>
+            <w:pPr>
+              <w:spacing w:after="0" w:line="240" w:lineRule="auto"/>
+              <w:jc w:val="center"/>
+              <w:rPr>
+                <w:rFonts w:ascii="Calibri" w:eastAsia="Times New Roman" w:hAnsi="Calibri" w:cs="Calibri"/>
+                <w:b/>
+                <w:bCs/>
+                <w:color w:val="FFFFFF"/>
+                <w:lang w:eastAsia="en-IN"/>
+              </w:rPr>
+            </w:pPr>
+            <w:r>
+              <w:rPr>
+                <w:rFonts w:ascii="Calibri" w:eastAsia="Times New Roman" w:hAnsi="Calibri" w:cs="Calibri"/>
+                <w:b/>
+                <w:bCs/>
+                <w:color w:val="FFFFFF"/>
+                <w:lang w:eastAsia="en-IN"/>
+              </w:rPr>
+              <w:t>j</w:t>
+            </w:r>
+          </w:p>
+        </w:tc>
+        <w:tc>
+          <w:tcPr>
+            <w:tcW w:w="1409" w:type="dxa"/>
+            <w:tcBorders>
+              <w:top w:val="single" w:sz="4" w:space="0" w:color="FFD966"/>
+              <w:left w:val="nil"/>
+              <w:bottom w:val="single" w:sz="4" w:space="0" w:color="FFD966"/>
+              <w:right w:val="nil"/>
+            </w:tcBorders>
+            <w:shd w:val="clear" w:color="FFC000" w:fill="FFC000"/>
+            <w:vAlign w:val="center"/>
+            <w:hideMark/>
+          </w:tcPr>
+          <w:p>
+            <w:pPr>
+              <w:spacing w:after="0" w:line="240" w:lineRule="auto"/>
+              <w:jc w:val="center"/>
+              <w:rPr>
+                <w:rFonts w:ascii="Calibri" w:eastAsia="Times New Roman" w:hAnsi="Calibri" w:cs="Calibri"/>
+                <w:b/>
+                <w:bCs/>
+                <w:color w:val="FFFFFF"/>
+                <w:lang w:eastAsia="en-IN"/>
+              </w:rPr>
+            </w:pPr>
+            <w:proofErr w:type="spellStart"/>
+            <w:r>
+              <w:rPr>
+                <w:rFonts w:ascii="Calibri" w:eastAsia="Times New Roman" w:hAnsi="Calibri" w:cs="Calibri"/>
+                <w:b/>
+                <w:bCs/>
+                <w:color w:val="FFFFFF"/>
+                <w:lang w:eastAsia="en-IN"/>
+              </w:rPr>
+              <w:t>nums</w:t>
+            </w:r>
+            <w:proofErr w:type="spellEnd"/>
+            <w:r>
+              <w:rPr>
+                <w:rFonts w:ascii="Calibri" w:eastAsia="Times New Roman" w:hAnsi="Calibri" w:cs="Calibri"/>
+                <w:b/>
+                <w:bCs/>
+                <w:color w:val="FFFFFF"/>
+                <w:lang w:eastAsia="en-IN"/>
+              </w:rPr>
+              <w:t>[</w:t>
+            </w:r>
+            <w:proofErr w:type="spellStart"/>
+            <w:r>
+              <w:rPr>
+                <w:rFonts w:ascii="Calibri" w:eastAsia="Times New Roman" w:hAnsi="Calibri" w:cs="Calibri"/>
+                <w:b/>
+                <w:bCs/>
+                <w:color w:val="FFFFFF"/>
+                <w:lang w:eastAsia="en-IN"/>
+              </w:rPr>
+              <w:t>i</w:t>
+            </w:r>
+            <w:proofErr w:type="spellEnd"/>
+            <w:r>
+              <w:rPr>
+                <w:rFonts w:ascii="Calibri" w:eastAsia="Times New Roman" w:hAnsi="Calibri" w:cs="Calibri"/>
+                <w:b/>
+                <w:bCs/>
+                <w:color w:val="FFFFFF"/>
+                <w:lang w:eastAsia="en-IN"/>
+              </w:rPr>
+              <w:t>]</w:t>
+            </w:r>
+          </w:p>
+        </w:tc>
+        <w:tc>
+          <w:tcPr>
+            <w:tcW w:w="1437" w:type="dxa"/>
+            <w:tcBorders>
+              <w:top w:val="single" w:sz="4" w:space="0" w:color="FFD966"/>
+              <w:left w:val="nil"/>
+              <w:bottom w:val="single" w:sz="4" w:space="0" w:color="FFD966"/>
+              <w:right w:val="nil"/>
+            </w:tcBorders>
+            <w:shd w:val="clear" w:color="FFC000" w:fill="FFC000"/>
+            <w:vAlign w:val="center"/>
+            <w:hideMark/>
+          </w:tcPr>
+          <w:p>
+            <w:pPr>
+              <w:spacing w:after="0" w:line="240" w:lineRule="auto"/>
+              <w:jc w:val="center"/>
+              <w:rPr>
+                <w:rFonts w:ascii="Calibri" w:eastAsia="Times New Roman" w:hAnsi="Calibri" w:cs="Calibri"/>
+                <w:b/>
+                <w:bCs/>
+                <w:color w:val="FFFFFF"/>
+                <w:lang w:eastAsia="en-IN"/>
+              </w:rPr>
+            </w:pPr>
+            <w:proofErr w:type="spellStart"/>
+            <w:r>
+              <w:rPr>
+                <w:rFonts w:ascii="Calibri" w:eastAsia="Times New Roman" w:hAnsi="Calibri" w:cs="Calibri"/>
+                <w:b/>
+                <w:bCs/>
+                <w:color w:val="FFFFFF"/>
+                <w:lang w:eastAsia="en-IN"/>
+              </w:rPr>
+              <w:t>nums</w:t>
+            </w:r>
+            <w:proofErr w:type="spellEnd"/>
+            <w:r>
+              <w:rPr>
+                <w:rFonts w:ascii="Calibri" w:eastAsia="Times New Roman" w:hAnsi="Calibri" w:cs="Calibri"/>
+                <w:b/>
+                <w:bCs/>
+                <w:color w:val="FFFFFF"/>
+                <w:lang w:eastAsia="en-IN"/>
+              </w:rPr>
+              <w:t>[j]</w:t>
+            </w:r>
+          </w:p>
+        </w:tc>
+        <w:tc>
+          <w:tcPr>
+            <w:tcW w:w="1353" w:type="dxa"/>
+            <w:tcBorders>
+              <w:top w:val="single" w:sz="4" w:space="0" w:color="FFD966"/>
+              <w:left w:val="nil"/>
+              <w:bottom w:val="single" w:sz="4" w:space="0" w:color="FFD966"/>
+              <w:right w:val="nil"/>
+            </w:tcBorders>
+            <w:shd w:val="clear" w:color="FFC000" w:fill="FFC000"/>
+            <w:vAlign w:val="center"/>
+            <w:hideMark/>
+          </w:tcPr>
+          <w:p>
+            <w:pPr>
+              <w:spacing w:after="0" w:line="240" w:lineRule="auto"/>
+              <w:jc w:val="center"/>
+              <w:rPr>
+                <w:rFonts w:ascii="Calibri" w:eastAsia="Times New Roman" w:hAnsi="Calibri" w:cs="Calibri"/>
+                <w:b/>
+                <w:bCs/>
+                <w:color w:val="FFFFFF"/>
+                <w:lang w:eastAsia="en-IN"/>
+              </w:rPr>
+            </w:pPr>
+            <w:r>
+              <w:rPr>
+                <w:rFonts w:ascii="Calibri" w:eastAsia="Times New Roman" w:hAnsi="Calibri" w:cs="Calibri"/>
+                <w:b/>
+                <w:bCs/>
+                <w:color w:val="FFFFFF"/>
+                <w:lang w:eastAsia="en-IN"/>
+              </w:rPr>
+              <w:t>Sum</w:t>
+            </w:r>
+          </w:p>
+        </w:tc>
+        <w:tc>
+          <w:tcPr>
+            <w:tcW w:w="2368" w:type="dxa"/>
+            <w:tcBorders>
+              <w:top w:val="single" w:sz="4" w:space="0" w:color="FFD966"/>
+              <w:left w:val="nil"/>
+              <w:bottom w:val="single" w:sz="4" w:space="0" w:color="FFD966"/>
+              <w:right w:val="single" w:sz="4" w:space="0" w:color="FFD966"/>
+            </w:tcBorders>
+            <w:shd w:val="clear" w:color="FFC000" w:fill="FFC000"/>
+            <w:vAlign w:val="center"/>
+            <w:hideMark/>
+          </w:tcPr>
+          <w:p>
+            <w:pPr>
+              <w:spacing w:after="0" w:line="240" w:lineRule="auto"/>
+              <w:jc w:val="center"/>
+              <w:rPr>
+                <w:rFonts w:ascii="Calibri" w:eastAsia="Times New Roman" w:hAnsi="Calibri" w:cs="Calibri"/>
+                <w:b/>
+                <w:bCs/>
+                <w:color w:val="FFFFFF"/>
+                <w:lang w:eastAsia="en-IN"/>
+              </w:rPr>
+            </w:pPr>
+            <w:r>
+              <w:rPr>
+                <w:rFonts w:ascii="Calibri" w:eastAsia="Times New Roman" w:hAnsi="Calibri" w:cs="Calibri"/>
+                <w:b/>
+                <w:bCs/>
+                <w:color w:val="FFFFFF"/>
+                <w:lang w:eastAsia="en-IN"/>
+              </w:rPr>
+              <w:t>Match?</w:t>
+            </w:r>
+          </w:p>
+        </w:tc>
+      </w:tr>
+      <w:tr>
+        <w:trPr>
+          <w:trHeight w:val="449"/>
+        </w:trPr>
+        <w:tc>
+          <w:tcPr>
+            <w:tcW w:w="1353" w:type="dxa"/>
+            <w:tcBorders>
+              <w:top w:val="single" w:sz="4" w:space="0" w:color="FFD966"/>
+              <w:left w:val="single" w:sz="4" w:space="0" w:color="FFD966"/>
+              <w:bottom w:val="single" w:sz="4" w:space="0" w:color="FFD966"/>
+              <w:right w:val="nil"/>
+            </w:tcBorders>
+            <w:shd w:val="clear" w:color="FFF2CC" w:fill="FFF2CC"/>
+            <w:vAlign w:val="center"/>
+            <w:hideMark/>
+          </w:tcPr>
+          <w:p>
+            <w:pPr>
+              <w:spacing w:after="0" w:line="240" w:lineRule="auto"/>
+              <w:jc w:val="right"/>
+              <w:rPr>
+                <w:rFonts w:ascii="Calibri" w:eastAsia="Times New Roman" w:hAnsi="Calibri" w:cs="Calibri"/>
+                <w:color w:val="000000"/>
+                <w:lang w:eastAsia="en-IN"/>
+              </w:rPr>
+            </w:pPr>
+            <w:r>
+              <w:rPr>
+                <w:rFonts w:ascii="Calibri" w:eastAsia="Times New Roman" w:hAnsi="Calibri" w:cs="Calibri"/>
+                <w:color w:val="000000"/>
+                <w:lang w:eastAsia="en-IN"/>
+              </w:rPr>
+              <w:t>0</w:t>
+            </w:r>
+          </w:p>
+        </w:tc>
+        <w:tc>
+          <w:tcPr>
+            <w:tcW w:w="1353" w:type="dxa"/>
+            <w:tcBorders>
+              <w:top w:val="single" w:sz="4" w:space="0" w:color="FFD966"/>
+              <w:left w:val="nil"/>
+              <w:bottom w:val="single" w:sz="4" w:space="0" w:color="FFD966"/>
+              <w:right w:val="nil"/>
+            </w:tcBorders>
+            <w:shd w:val="clear" w:color="FFF2CC" w:fill="FFF2CC"/>
+            <w:vAlign w:val="center"/>
+            <w:hideMark/>
+          </w:tcPr>
+          <w:p>
+            <w:pPr>
+              <w:spacing w:after="0" w:line="240" w:lineRule="auto"/>
+              <w:jc w:val="right"/>
+              <w:rPr>
+                <w:rFonts w:ascii="Calibri" w:eastAsia="Times New Roman" w:hAnsi="Calibri" w:cs="Calibri"/>
+                <w:color w:val="000000"/>
+                <w:lang w:eastAsia="en-IN"/>
+              </w:rPr>
+            </w:pPr>
+            <w:r>
+              <w:rPr>
+                <w:rFonts w:ascii="Calibri" w:eastAsia="Times New Roman" w:hAnsi="Calibri" w:cs="Calibri"/>
+                <w:color w:val="000000"/>
+                <w:lang w:eastAsia="en-IN"/>
+              </w:rPr>
+              <w:t>1</w:t>
+            </w:r>
+          </w:p>
+        </w:tc>
+        <w:tc>
+          <w:tcPr>
+            <w:tcW w:w="1409" w:type="dxa"/>
+            <w:tcBorders>
+              <w:top w:val="single" w:sz="4" w:space="0" w:color="FFD966"/>
+              <w:left w:val="nil"/>
+              <w:bottom w:val="single" w:sz="4" w:space="0" w:color="FFD966"/>
+              <w:right w:val="nil"/>
+            </w:tcBorders>
+            <w:shd w:val="clear" w:color="FFF2CC" w:fill="FFF2CC"/>
+            <w:vAlign w:val="center"/>
+            <w:hideMark/>
+          </w:tcPr>
+          <w:p>
+            <w:pPr>
+              <w:spacing w:after="0" w:line="240" w:lineRule="auto"/>
+              <w:jc w:val="right"/>
+              <w:rPr>
+                <w:rFonts w:ascii="Calibri" w:eastAsia="Times New Roman" w:hAnsi="Calibri" w:cs="Calibri"/>
+                <w:color w:val="000000"/>
+                <w:lang w:eastAsia="en-IN"/>
+              </w:rPr>
+            </w:pPr>
+            <w:r>
+              <w:rPr>
+                <w:rFonts w:ascii="Calibri" w:eastAsia="Times New Roman" w:hAnsi="Calibri" w:cs="Calibri"/>
+                <w:color w:val="000000"/>
+                <w:lang w:eastAsia="en-IN"/>
+              </w:rPr>
+              <w:t>3</w:t>
+            </w:r>
+          </w:p>
+        </w:tc>
+        <w:tc>
+          <w:tcPr>
+            <w:tcW w:w="1437" w:type="dxa"/>
+            <w:tcBorders>
+              <w:top w:val="single" w:sz="4" w:space="0" w:color="FFD966"/>
+              <w:left w:val="nil"/>
+              <w:bottom w:val="single" w:sz="4" w:space="0" w:color="FFD966"/>
+              <w:right w:val="nil"/>
+            </w:tcBorders>
+            <w:shd w:val="clear" w:color="FFF2CC" w:fill="FFF2CC"/>
+            <w:vAlign w:val="center"/>
+            <w:hideMark/>
+          </w:tcPr>
+          <w:p>
+            <w:pPr>
+              <w:spacing w:after="0" w:line="240" w:lineRule="auto"/>
+              <w:jc w:val="right"/>
+              <w:rPr>
+                <w:rFonts w:ascii="Calibri" w:eastAsia="Times New Roman" w:hAnsi="Calibri" w:cs="Calibri"/>
+                <w:color w:val="000000"/>
+                <w:lang w:eastAsia="en-IN"/>
+              </w:rPr>
+            </w:pPr>
+            <w:r>
+              <w:rPr>
+                <w:rFonts w:ascii="Calibri" w:eastAsia="Times New Roman" w:hAnsi="Calibri" w:cs="Calibri"/>
+                <w:color w:val="000000"/>
+                <w:lang w:eastAsia="en-IN"/>
+              </w:rPr>
+              <w:t>1</w:t>
+            </w:r>
+          </w:p>
+        </w:tc>
+        <w:tc>
+          <w:tcPr>
+            <w:tcW w:w="1353" w:type="dxa"/>
+            <w:tcBorders>
+              <w:top w:val="single" w:sz="4" w:space="0" w:color="FFD966"/>
+              <w:left w:val="nil"/>
+              <w:bottom w:val="single" w:sz="4" w:space="0" w:color="FFD966"/>
+              <w:right w:val="nil"/>
+            </w:tcBorders>
+            <w:shd w:val="clear" w:color="FFF2CC" w:fill="FFF2CC"/>
+            <w:vAlign w:val="center"/>
+            <w:hideMark/>
+          </w:tcPr>
+          <w:p>
+            <w:pPr>
+              <w:spacing w:after="0" w:line="240" w:lineRule="auto"/>
+              <w:jc w:val="right"/>
+              <w:rPr>
+                <w:rFonts w:ascii="Calibri" w:eastAsia="Times New Roman" w:hAnsi="Calibri" w:cs="Calibri"/>
+                <w:color w:val="000000"/>
+                <w:lang w:eastAsia="en-IN"/>
+              </w:rPr>
+            </w:pPr>
+            <w:r>
+              <w:rPr>
+                <w:rFonts w:ascii="Calibri" w:eastAsia="Times New Roman" w:hAnsi="Calibri" w:cs="Calibri"/>
+                <w:color w:val="000000"/>
+                <w:lang w:eastAsia="en-IN"/>
+              </w:rPr>
+              <w:t>4</w:t>
+            </w:r>
+          </w:p>
+        </w:tc>
+        <w:tc>
+          <w:tcPr>
+            <w:tcW w:w="2368" w:type="dxa"/>
+            <w:tcBorders>
+              <w:top w:val="single" w:sz="4" w:space="0" w:color="FFD966"/>
+              <w:left w:val="nil"/>
+              <w:bottom w:val="single" w:sz="4" w:space="0" w:color="FFD966"/>
+              <w:right w:val="single" w:sz="4" w:space="0" w:color="FFD966"/>
+            </w:tcBorders>
+            <w:shd w:val="clear" w:color="FFF2CC" w:fill="FFF2CC"/>
+            <w:vAlign w:val="center"/>
+            <w:hideMark/>
+          </w:tcPr>
+          <w:p>
+            <w:pPr>
+              <w:spacing w:after="0" w:line="240" w:lineRule="auto"/>
+              <w:rPr>
+                <w:rFonts w:ascii="Calibri" w:eastAsia="Times New Roman" w:hAnsi="Calibri" w:cs="Calibri"/>
+                <w:color w:val="000000"/>
+                <w:lang w:eastAsia="en-IN"/>
+              </w:rPr>
+            </w:pPr>
+            <w:r>
+              <w:rPr>
+                <w:rFonts w:ascii="Segoe UI Symbol" w:eastAsia="Times New Roman" w:hAnsi="Segoe UI Symbol" w:cs="Segoe UI Symbol"/>
+                <w:color w:val="000000"/>
+                <w:lang w:eastAsia="en-IN"/>
+              </w:rPr>
+              <w:t>❌</w:t>
+            </w:r>
+          </w:p>
+        </w:tc>
+      </w:tr>
+      <w:tr>
+        <w:trPr>
+          <w:trHeight w:val="449"/>
+        </w:trPr>
+        <w:tc>
+          <w:tcPr>
+            <w:tcW w:w="1353" w:type="dxa"/>
+            <w:tcBorders>
+              <w:top w:val="single" w:sz="4" w:space="0" w:color="FFD966"/>
+              <w:left w:val="single" w:sz="4" w:space="0" w:color="FFD966"/>
+              <w:bottom w:val="single" w:sz="4" w:space="0" w:color="FFD966"/>
+              <w:right w:val="nil"/>
+            </w:tcBorders>
+            <w:shd w:val="clear" w:color="auto" w:fill="auto"/>
+            <w:vAlign w:val="center"/>
+            <w:hideMark/>
+          </w:tcPr>
+          <w:p>
+            <w:pPr>
+              <w:spacing w:after="0" w:line="240" w:lineRule="auto"/>
+              <w:jc w:val="right"/>
+              <w:rPr>
+                <w:rFonts w:ascii="Calibri" w:eastAsia="Times New Roman" w:hAnsi="Calibri" w:cs="Calibri"/>
+                <w:color w:val="000000"/>
+                <w:lang w:eastAsia="en-IN"/>
+              </w:rPr>
+            </w:pPr>
+            <w:r>
+              <w:rPr>
+                <w:rFonts w:ascii="Calibri" w:eastAsia="Times New Roman" w:hAnsi="Calibri" w:cs="Calibri"/>
+                <w:color w:val="000000"/>
+                <w:lang w:eastAsia="en-IN"/>
+              </w:rPr>
+              <w:t>0</w:t>
+            </w:r>
+          </w:p>
+        </w:tc>
+        <w:tc>
+          <w:tcPr>
+            <w:tcW w:w="1353" w:type="dxa"/>
+            <w:tcBorders>
+              <w:top w:val="single" w:sz="4" w:space="0" w:color="FFD966"/>
+              <w:left w:val="nil"/>
+              <w:bottom w:val="single" w:sz="4" w:space="0" w:color="FFD966"/>
+              <w:right w:val="nil"/>
+            </w:tcBorders>
+            <w:shd w:val="clear" w:color="auto" w:fill="auto"/>
+            <w:vAlign w:val="center"/>
+            <w:hideMark/>
+          </w:tcPr>
+          <w:p>
+            <w:pPr>
+              <w:spacing w:after="0" w:line="240" w:lineRule="auto"/>
+              <w:jc w:val="right"/>
+              <w:rPr>
+                <w:rFonts w:ascii="Calibri" w:eastAsia="Times New Roman" w:hAnsi="Calibri" w:cs="Calibri"/>
+                <w:color w:val="000000"/>
+                <w:lang w:eastAsia="en-IN"/>
+              </w:rPr>
+            </w:pPr>
+            <w:r>
+              <w:rPr>
+                <w:rFonts w:ascii="Calibri" w:eastAsia="Times New Roman" w:hAnsi="Calibri" w:cs="Calibri"/>
+                <w:color w:val="000000"/>
+                <w:lang w:eastAsia="en-IN"/>
+              </w:rPr>
+              <w:t>2</w:t>
+            </w:r>
+          </w:p>
+        </w:tc>
+        <w:tc>
+          <w:tcPr>
+            <w:tcW w:w="1409" w:type="dxa"/>
+            <w:tcBorders>
+              <w:top w:val="single" w:sz="4" w:space="0" w:color="FFD966"/>
+              <w:left w:val="nil"/>
+              <w:bottom w:val="single" w:sz="4" w:space="0" w:color="FFD966"/>
+              <w:right w:val="nil"/>
+            </w:tcBorders>
+            <w:shd w:val="clear" w:color="auto" w:fill="auto"/>
+            <w:vAlign w:val="center"/>
+            <w:hideMark/>
+          </w:tcPr>
+          <w:p>
+            <w:pPr>
+              <w:spacing w:after="0" w:line="240" w:lineRule="auto"/>
+              <w:jc w:val="right"/>
+              <w:rPr>
+                <w:rFonts w:ascii="Calibri" w:eastAsia="Times New Roman" w:hAnsi="Calibri" w:cs="Calibri"/>
+                <w:color w:val="000000"/>
+                <w:lang w:eastAsia="en-IN"/>
+              </w:rPr>
+            </w:pPr>
+            <w:r>
+              <w:rPr>
+                <w:rFonts w:ascii="Calibri" w:eastAsia="Times New Roman" w:hAnsi="Calibri" w:cs="Calibri"/>
+                <w:color w:val="000000"/>
+                <w:lang w:eastAsia="en-IN"/>
+              </w:rPr>
+              <w:t>3</w:t>
+            </w:r>
+          </w:p>
+        </w:tc>
+        <w:tc>
+          <w:tcPr>
+            <w:tcW w:w="1437" w:type="dxa"/>
+            <w:tcBorders>
+              <w:top w:val="single" w:sz="4" w:space="0" w:color="FFD966"/>
+              <w:left w:val="nil"/>
+              <w:bottom w:val="single" w:sz="4" w:space="0" w:color="FFD966"/>
+              <w:right w:val="nil"/>
+            </w:tcBorders>
+            <w:shd w:val="clear" w:color="auto" w:fill="auto"/>
+            <w:vAlign w:val="center"/>
+            <w:hideMark/>
+          </w:tcPr>
+          <w:p>
+            <w:pPr>
+              <w:spacing w:after="0" w:line="240" w:lineRule="auto"/>
+              <w:jc w:val="right"/>
+              <w:rPr>
+                <w:rFonts w:ascii="Calibri" w:eastAsia="Times New Roman" w:hAnsi="Calibri" w:cs="Calibri"/>
+                <w:color w:val="000000"/>
+                <w:lang w:eastAsia="en-IN"/>
+              </w:rPr>
+            </w:pPr>
+            <w:r>
+              <w:rPr>
+                <w:rFonts w:ascii="Calibri" w:eastAsia="Times New Roman" w:hAnsi="Calibri" w:cs="Calibri"/>
+                <w:color w:val="000000"/>
+                <w:lang w:eastAsia="en-IN"/>
+              </w:rPr>
+              <w:t>4</w:t>
+            </w:r>
+          </w:p>
+        </w:tc>
+        <w:tc>
+          <w:tcPr>
+            <w:tcW w:w="1353" w:type="dxa"/>
+            <w:tcBorders>
+              <w:top w:val="single" w:sz="4" w:space="0" w:color="FFD966"/>
+              <w:left w:val="nil"/>
+              <w:bottom w:val="single" w:sz="4" w:space="0" w:color="FFD966"/>
+              <w:right w:val="nil"/>
+            </w:tcBorders>
+            <w:shd w:val="clear" w:color="auto" w:fill="auto"/>
+            <w:vAlign w:val="center"/>
+            <w:hideMark/>
+          </w:tcPr>
+          <w:p>
+            <w:pPr>
+              <w:spacing w:after="0" w:line="240" w:lineRule="auto"/>
+              <w:jc w:val="right"/>
+              <w:rPr>
+                <w:rFonts w:ascii="Calibri" w:eastAsia="Times New Roman" w:hAnsi="Calibri" w:cs="Calibri"/>
+                <w:color w:val="000000"/>
+                <w:lang w:eastAsia="en-IN"/>
+              </w:rPr>
+            </w:pPr>
+            <w:r>
+              <w:rPr>
+                <w:rFonts w:ascii="Calibri" w:eastAsia="Times New Roman" w:hAnsi="Calibri" w:cs="Calibri"/>
+                <w:color w:val="000000"/>
+                <w:lang w:eastAsia="en-IN"/>
+              </w:rPr>
+              <w:t>7</w:t>
+            </w:r>
+          </w:p>
+        </w:tc>
+        <w:tc>
+          <w:tcPr>
+            <w:tcW w:w="2368" w:type="dxa"/>
+            <w:tcBorders>
+              <w:top w:val="single" w:sz="4" w:space="0" w:color="FFD966"/>
+              <w:left w:val="nil"/>
+              <w:bottom w:val="single" w:sz="4" w:space="0" w:color="FFD966"/>
+              <w:right w:val="single" w:sz="4" w:space="0" w:color="FFD966"/>
+            </w:tcBorders>
+            <w:shd w:val="clear" w:color="auto" w:fill="auto"/>
+            <w:vAlign w:val="center"/>
+            <w:hideMark/>
+          </w:tcPr>
+          <w:p>
+            <w:pPr>
+              <w:spacing w:after="0" w:line="240" w:lineRule="auto"/>
+              <w:rPr>
+                <w:rFonts w:ascii="Calibri" w:eastAsia="Times New Roman" w:hAnsi="Calibri" w:cs="Calibri"/>
+                <w:color w:val="000000"/>
+                <w:lang w:eastAsia="en-IN"/>
+              </w:rPr>
+            </w:pPr>
+            <w:r>
+              <w:rPr>
+                <w:rFonts w:ascii="Segoe UI Symbol" w:eastAsia="Times New Roman" w:hAnsi="Segoe UI Symbol" w:cs="Segoe UI Symbol"/>
+                <w:color w:val="000000"/>
+                <w:lang w:eastAsia="en-IN"/>
+              </w:rPr>
+              <w:t>❌</w:t>
+            </w:r>
+          </w:p>
+        </w:tc>
+      </w:tr>
+      <w:tr>
+        <w:trPr>
+          <w:trHeight w:val="449"/>
+        </w:trPr>
+        <w:tc>
+          <w:tcPr>
+            <w:tcW w:w="1353" w:type="dxa"/>
+            <w:tcBorders>
+              <w:top w:val="single" w:sz="4" w:space="0" w:color="FFD966"/>
+              <w:left w:val="single" w:sz="4" w:space="0" w:color="FFD966"/>
+              <w:bottom w:val="single" w:sz="4" w:space="0" w:color="FFD966"/>
+              <w:right w:val="nil"/>
+            </w:tcBorders>
+            <w:shd w:val="clear" w:color="FFF2CC" w:fill="FFF2CC"/>
+            <w:vAlign w:val="center"/>
+            <w:hideMark/>
+          </w:tcPr>
+          <w:p>
+            <w:pPr>
+              <w:spacing w:after="0" w:line="240" w:lineRule="auto"/>
+              <w:jc w:val="right"/>
+              <w:rPr>
+                <w:rFonts w:ascii="Calibri" w:eastAsia="Times New Roman" w:hAnsi="Calibri" w:cs="Calibri"/>
+                <w:color w:val="000000"/>
+                <w:lang w:eastAsia="en-IN"/>
+              </w:rPr>
+            </w:pPr>
+            <w:r>
+              <w:rPr>
+                <w:rFonts w:ascii="Calibri" w:eastAsia="Times New Roman" w:hAnsi="Calibri" w:cs="Calibri"/>
+                <w:color w:val="000000"/>
+                <w:lang w:eastAsia="en-IN"/>
+              </w:rPr>
+              <w:t>0</w:t>
+            </w:r>
+          </w:p>
+        </w:tc>
+        <w:tc>
+          <w:tcPr>
+            <w:tcW w:w="1353" w:type="dxa"/>
+            <w:tcBorders>
+              <w:top w:val="single" w:sz="4" w:space="0" w:color="FFD966"/>
+              <w:left w:val="nil"/>
+              <w:bottom w:val="single" w:sz="4" w:space="0" w:color="FFD966"/>
+              <w:right w:val="nil"/>
+            </w:tcBorders>
+            <w:shd w:val="clear" w:color="FFF2CC" w:fill="FFF2CC"/>
+            <w:vAlign w:val="center"/>
+            <w:hideMark/>
+          </w:tcPr>
+          <w:p>
+            <w:pPr>
+              <w:spacing w:after="0" w:line="240" w:lineRule="auto"/>
+              <w:jc w:val="right"/>
+              <w:rPr>
+                <w:rFonts w:ascii="Calibri" w:eastAsia="Times New Roman" w:hAnsi="Calibri" w:cs="Calibri"/>
+                <w:color w:val="000000"/>
+                <w:lang w:eastAsia="en-IN"/>
+              </w:rPr>
+            </w:pPr>
+            <w:r>
+              <w:rPr>
+                <w:rFonts w:ascii="Calibri" w:eastAsia="Times New Roman" w:hAnsi="Calibri" w:cs="Calibri"/>
+                <w:color w:val="000000"/>
+                <w:lang w:eastAsia="en-IN"/>
+              </w:rPr>
+              <w:t>3</w:t>
+            </w:r>
+          </w:p>
+        </w:tc>
+        <w:tc>
+          <w:tcPr>
+            <w:tcW w:w="1409" w:type="dxa"/>
+            <w:tcBorders>
+              <w:top w:val="single" w:sz="4" w:space="0" w:color="FFD966"/>
+              <w:left w:val="nil"/>
+              <w:bottom w:val="single" w:sz="4" w:space="0" w:color="FFD966"/>
+              <w:right w:val="nil"/>
+            </w:tcBorders>
+            <w:shd w:val="clear" w:color="FFF2CC" w:fill="FFF2CC"/>
+            <w:vAlign w:val="center"/>
+            <w:hideMark/>
+          </w:tcPr>
+          <w:p>
+            <w:pPr>
+              <w:spacing w:after="0" w:line="240" w:lineRule="auto"/>
+              <w:jc w:val="right"/>
+              <w:rPr>
+                <w:rFonts w:ascii="Calibri" w:eastAsia="Times New Roman" w:hAnsi="Calibri" w:cs="Calibri"/>
+                <w:color w:val="000000"/>
+                <w:lang w:eastAsia="en-IN"/>
+              </w:rPr>
+            </w:pPr>
+            <w:r>
+              <w:rPr>
+                <w:rFonts w:ascii="Calibri" w:eastAsia="Times New Roman" w:hAnsi="Calibri" w:cs="Calibri"/>
+                <w:color w:val="000000"/>
+                <w:lang w:eastAsia="en-IN"/>
+              </w:rPr>
+              <w:t>3</w:t>
+            </w:r>
+          </w:p>
+        </w:tc>
+        <w:tc>
+          <w:tcPr>
+            <w:tcW w:w="1437" w:type="dxa"/>
+            <w:tcBorders>
+              <w:top w:val="single" w:sz="4" w:space="0" w:color="FFD966"/>
+              <w:left w:val="nil"/>
+              <w:bottom w:val="single" w:sz="4" w:space="0" w:color="FFD966"/>
+              <w:right w:val="nil"/>
+            </w:tcBorders>
+            <w:shd w:val="clear" w:color="FFF2CC" w:fill="FFF2CC"/>
+            <w:vAlign w:val="center"/>
+            <w:hideMark/>
+          </w:tcPr>
+          <w:p>
+            <w:pPr>
+              <w:spacing w:after="0" w:line="240" w:lineRule="auto"/>
+              <w:jc w:val="right"/>
+              <w:rPr>
+                <w:rFonts w:ascii="Calibri" w:eastAsia="Times New Roman" w:hAnsi="Calibri" w:cs="Calibri"/>
+                <w:color w:val="000000"/>
+                <w:lang w:eastAsia="en-IN"/>
+              </w:rPr>
+            </w:pPr>
+            <w:r>
+              <w:rPr>
+                <w:rFonts w:ascii="Calibri" w:eastAsia="Times New Roman" w:hAnsi="Calibri" w:cs="Calibri"/>
+                <w:color w:val="000000"/>
+                <w:lang w:eastAsia="en-IN"/>
+              </w:rPr>
+              <w:t>6</w:t>
+            </w:r>
+          </w:p>
+        </w:tc>
+        <w:tc>
+          <w:tcPr>
+            <w:tcW w:w="1353" w:type="dxa"/>
+            <w:tcBorders>
+              <w:top w:val="single" w:sz="4" w:space="0" w:color="FFD966"/>
+              <w:left w:val="nil"/>
+              <w:bottom w:val="single" w:sz="4" w:space="0" w:color="FFD966"/>
+              <w:right w:val="nil"/>
+            </w:tcBorders>
+            <w:shd w:val="clear" w:color="FFF2CC" w:fill="FFF2CC"/>
+            <w:vAlign w:val="center"/>
+            <w:hideMark/>
+          </w:tcPr>
+          <w:p>
+            <w:pPr>
+              <w:spacing w:after="0" w:line="240" w:lineRule="auto"/>
+              <w:jc w:val="right"/>
+              <w:rPr>
+                <w:rFonts w:ascii="Calibri" w:eastAsia="Times New Roman" w:hAnsi="Calibri" w:cs="Calibri"/>
+                <w:color w:val="000000"/>
+                <w:lang w:eastAsia="en-IN"/>
+              </w:rPr>
+            </w:pPr>
+            <w:r>
+              <w:rPr>
+                <w:rFonts w:ascii="Calibri" w:eastAsia="Times New Roman" w:hAnsi="Calibri" w:cs="Calibri"/>
+                <w:color w:val="000000"/>
+                <w:lang w:eastAsia="en-IN"/>
+              </w:rPr>
+              <w:t>9</w:t>
+            </w:r>
+          </w:p>
+        </w:tc>
+        <w:tc>
+          <w:tcPr>
+            <w:tcW w:w="2368" w:type="dxa"/>
+            <w:tcBorders>
+              <w:top w:val="single" w:sz="4" w:space="0" w:color="FFD966"/>
+              <w:left w:val="nil"/>
+              <w:bottom w:val="single" w:sz="4" w:space="0" w:color="FFD966"/>
+              <w:right w:val="single" w:sz="4" w:space="0" w:color="FFD966"/>
+            </w:tcBorders>
+            <w:shd w:val="clear" w:color="FFF2CC" w:fill="FFF2CC"/>
+            <w:vAlign w:val="center"/>
+            <w:hideMark/>
+          </w:tcPr>
+          <w:p>
+            <w:pPr>
+              <w:spacing w:after="0" w:line="240" w:lineRule="auto"/>
+              <w:rPr>
+                <w:rFonts w:ascii="Calibri" w:eastAsia="Times New Roman" w:hAnsi="Calibri" w:cs="Calibri"/>
+                <w:color w:val="000000"/>
+                <w:lang w:eastAsia="en-IN"/>
+              </w:rPr>
+            </w:pPr>
+            <w:r>
+              <w:rPr>
+                <w:rFonts w:ascii="Segoe UI Symbol" w:eastAsia="Times New Roman" w:hAnsi="Segoe UI Symbol" w:cs="Segoe UI Symbol"/>
+                <w:color w:val="000000"/>
+                <w:lang w:eastAsia="en-IN"/>
+              </w:rPr>
+              <w:t>❌</w:t>
+            </w:r>
+          </w:p>
+        </w:tc>
+      </w:tr>
+      <w:tr>
+        <w:trPr>
+          <w:trHeight w:val="449"/>
+        </w:trPr>
+        <w:tc>
+          <w:tcPr>
+            <w:tcW w:w="1353" w:type="dxa"/>
+            <w:tcBorders>
+              <w:top w:val="single" w:sz="4" w:space="0" w:color="FFD966"/>
+              <w:left w:val="single" w:sz="4" w:space="0" w:color="FFD966"/>
+              <w:bottom w:val="single" w:sz="4" w:space="0" w:color="FFD966"/>
+              <w:right w:val="nil"/>
+            </w:tcBorders>
+            <w:shd w:val="clear" w:color="auto" w:fill="auto"/>
+            <w:vAlign w:val="center"/>
+            <w:hideMark/>
+          </w:tcPr>
+          <w:p>
+            <w:pPr>
+              <w:spacing w:after="0" w:line="240" w:lineRule="auto"/>
+              <w:jc w:val="right"/>
+              <w:rPr>
+                <w:rFonts w:ascii="Calibri" w:eastAsia="Times New Roman" w:hAnsi="Calibri" w:cs="Calibri"/>
+                <w:color w:val="000000"/>
+                <w:lang w:eastAsia="en-IN"/>
+              </w:rPr>
+            </w:pPr>
+            <w:r>
+              <w:rPr>
+                <w:rFonts w:ascii="Calibri" w:eastAsia="Times New Roman" w:hAnsi="Calibri" w:cs="Calibri"/>
+                <w:color w:val="000000"/>
+                <w:lang w:eastAsia="en-IN"/>
+              </w:rPr>
+              <w:t>0</w:t>
+            </w:r>
+          </w:p>
+        </w:tc>
+        <w:tc>
+          <w:tcPr>
+            <w:tcW w:w="1353" w:type="dxa"/>
+            <w:tcBorders>
+              <w:top w:val="single" w:sz="4" w:space="0" w:color="FFD966"/>
+              <w:left w:val="nil"/>
+              <w:bottom w:val="single" w:sz="4" w:space="0" w:color="FFD966"/>
+              <w:right w:val="nil"/>
+            </w:tcBorders>
+            <w:shd w:val="clear" w:color="auto" w:fill="auto"/>
+            <w:vAlign w:val="center"/>
+            <w:hideMark/>
+          </w:tcPr>
+          <w:p>
+            <w:pPr>
+              <w:spacing w:after="0" w:line="240" w:lineRule="auto"/>
+              <w:jc w:val="right"/>
+              <w:rPr>
+                <w:rFonts w:ascii="Calibri" w:eastAsia="Times New Roman" w:hAnsi="Calibri" w:cs="Calibri"/>
+                <w:color w:val="000000"/>
+                <w:lang w:eastAsia="en-IN"/>
+              </w:rPr>
+            </w:pPr>
+            <w:r>
+              <w:rPr>
+                <w:rFonts w:ascii="Calibri" w:eastAsia="Times New Roman" w:hAnsi="Calibri" w:cs="Calibri"/>
+                <w:color w:val="000000"/>
+                <w:lang w:eastAsia="en-IN"/>
+              </w:rPr>
+              <w:t>4</w:t>
+            </w:r>
+          </w:p>
+        </w:tc>
+        <w:tc>
+          <w:tcPr>
+            <w:tcW w:w="1409" w:type="dxa"/>
+            <w:tcBorders>
+              <w:top w:val="single" w:sz="4" w:space="0" w:color="FFD966"/>
+              <w:left w:val="nil"/>
+              <w:bottom w:val="single" w:sz="4" w:space="0" w:color="FFD966"/>
+              <w:right w:val="nil"/>
+            </w:tcBorders>
+            <w:shd w:val="clear" w:color="auto" w:fill="auto"/>
+            <w:vAlign w:val="center"/>
+            <w:hideMark/>
+          </w:tcPr>
+          <w:p>
+            <w:pPr>
+              <w:spacing w:after="0" w:line="240" w:lineRule="auto"/>
+              <w:jc w:val="right"/>
+              <w:rPr>
+                <w:rFonts w:ascii="Calibri" w:eastAsia="Times New Roman" w:hAnsi="Calibri" w:cs="Calibri"/>
+                <w:color w:val="000000"/>
+                <w:lang w:eastAsia="en-IN"/>
+              </w:rPr>
+            </w:pPr>
+            <w:r>
+              <w:rPr>
+                <w:rFonts w:ascii="Calibri" w:eastAsia="Times New Roman" w:hAnsi="Calibri" w:cs="Calibri"/>
+                <w:color w:val="000000"/>
+                <w:lang w:eastAsia="en-IN"/>
+              </w:rPr>
+              <w:t>3</w:t>
+            </w:r>
+          </w:p>
+        </w:tc>
+        <w:tc>
+          <w:tcPr>
+            <w:tcW w:w="1437" w:type="dxa"/>
+            <w:tcBorders>
+              <w:top w:val="single" w:sz="4" w:space="0" w:color="FFD966"/>
+              <w:left w:val="nil"/>
+              <w:bottom w:val="single" w:sz="4" w:space="0" w:color="FFD966"/>
+              <w:right w:val="nil"/>
+            </w:tcBorders>
+            <w:shd w:val="clear" w:color="auto" w:fill="auto"/>
+            <w:vAlign w:val="center"/>
+            <w:hideMark/>
+          </w:tcPr>
+          <w:p>
+            <w:pPr>
+              <w:spacing w:after="0" w:line="240" w:lineRule="auto"/>
+              <w:jc w:val="right"/>
+              <w:rPr>
+                <w:rFonts w:ascii="Calibri" w:eastAsia="Times New Roman" w:hAnsi="Calibri" w:cs="Calibri"/>
+                <w:color w:val="000000"/>
+                <w:lang w:eastAsia="en-IN"/>
+              </w:rPr>
+            </w:pPr>
+            <w:r>
+              <w:rPr>
+                <w:rFonts w:ascii="Calibri" w:eastAsia="Times New Roman" w:hAnsi="Calibri" w:cs="Calibri"/>
+                <w:color w:val="000000"/>
+                <w:lang w:eastAsia="en-IN"/>
+              </w:rPr>
+              <w:t>5</w:t>
+            </w:r>
+          </w:p>
+        </w:tc>
+        <w:tc>
+          <w:tcPr>
+            <w:tcW w:w="1353" w:type="dxa"/>
+            <w:tcBorders>
+              <w:top w:val="single" w:sz="4" w:space="0" w:color="FFD966"/>
+              <w:left w:val="nil"/>
+              <w:bottom w:val="single" w:sz="4" w:space="0" w:color="FFD966"/>
+              <w:right w:val="nil"/>
+            </w:tcBorders>
+            <w:shd w:val="clear" w:color="auto" w:fill="auto"/>
+            <w:vAlign w:val="center"/>
+            <w:hideMark/>
+          </w:tcPr>
+          <w:p>
+            <w:pPr>
+              <w:spacing w:after="0" w:line="240" w:lineRule="auto"/>
+              <w:jc w:val="right"/>
+              <w:rPr>
+                <w:rFonts w:ascii="Calibri" w:eastAsia="Times New Roman" w:hAnsi="Calibri" w:cs="Calibri"/>
+                <w:color w:val="000000"/>
+                <w:lang w:eastAsia="en-IN"/>
+              </w:rPr>
+            </w:pPr>
+            <w:r>
+              <w:rPr>
+                <w:rFonts w:ascii="Calibri" w:eastAsia="Times New Roman" w:hAnsi="Calibri" w:cs="Calibri"/>
+                <w:color w:val="000000"/>
+                <w:lang w:eastAsia="en-IN"/>
+              </w:rPr>
+              <w:t>8</w:t>
+            </w:r>
+          </w:p>
+        </w:tc>
+        <w:tc>
+          <w:tcPr>
+            <w:tcW w:w="2368" w:type="dxa"/>
+            <w:tcBorders>
+              <w:top w:val="single" w:sz="4" w:space="0" w:color="FFD966"/>
+              <w:left w:val="nil"/>
+              <w:bottom w:val="single" w:sz="4" w:space="0" w:color="FFD966"/>
+              <w:right w:val="single" w:sz="4" w:space="0" w:color="FFD966"/>
+            </w:tcBorders>
+            <w:shd w:val="clear" w:color="auto" w:fill="auto"/>
+            <w:vAlign w:val="center"/>
+            <w:hideMark/>
+          </w:tcPr>
+          <w:p>
+            <w:pPr>
+              <w:spacing w:after="0" w:line="240" w:lineRule="auto"/>
+              <w:rPr>
+                <w:rFonts w:ascii="Calibri" w:eastAsia="Times New Roman" w:hAnsi="Calibri" w:cs="Calibri"/>
+                <w:color w:val="000000"/>
+                <w:lang w:eastAsia="en-IN"/>
+              </w:rPr>
+            </w:pPr>
+            <w:r>
+              <w:rPr>
+                <w:rFonts w:ascii="Segoe UI Symbol" w:eastAsia="Times New Roman" w:hAnsi="Segoe UI Symbol" w:cs="Segoe UI Symbol"/>
+                <w:color w:val="000000"/>
+                <w:lang w:eastAsia="en-IN"/>
+              </w:rPr>
+              <w:t>❌</w:t>
+            </w:r>
+          </w:p>
+        </w:tc>
+      </w:tr>
+      <w:tr>
+        <w:trPr>
+          <w:trHeight w:val="449"/>
+        </w:trPr>
+        <w:tc>
+          <w:tcPr>
+            <w:tcW w:w="1353" w:type="dxa"/>
+            <w:tcBorders>
+              <w:top w:val="single" w:sz="4" w:space="0" w:color="FFD966"/>
+              <w:left w:val="single" w:sz="4" w:space="0" w:color="FFD966"/>
+              <w:bottom w:val="single" w:sz="4" w:space="0" w:color="FFD966"/>
+              <w:right w:val="nil"/>
+            </w:tcBorders>
+            <w:shd w:val="clear" w:color="FFF2CC" w:fill="FFF2CC"/>
+            <w:vAlign w:val="center"/>
+            <w:hideMark/>
+          </w:tcPr>
+          <w:p>
+            <w:pPr>
+              <w:spacing w:after="0" w:line="240" w:lineRule="auto"/>
+              <w:jc w:val="right"/>
+              <w:rPr>
+                <w:rFonts w:ascii="Calibri" w:eastAsia="Times New Roman" w:hAnsi="Calibri" w:cs="Calibri"/>
+                <w:color w:val="000000"/>
+                <w:lang w:eastAsia="en-IN"/>
+              </w:rPr>
+            </w:pPr>
+            <w:r>
+              <w:rPr>
+                <w:rFonts w:ascii="Calibri" w:eastAsia="Times New Roman" w:hAnsi="Calibri" w:cs="Calibri"/>
+                <w:color w:val="000000"/>
+                <w:lang w:eastAsia="en-IN"/>
+              </w:rPr>
+              <w:t>0</w:t>
+            </w:r>
+          </w:p>
+        </w:tc>
+        <w:tc>
+          <w:tcPr>
+            <w:tcW w:w="1353" w:type="dxa"/>
+            <w:tcBorders>
+              <w:top w:val="single" w:sz="4" w:space="0" w:color="FFD966"/>
+              <w:left w:val="nil"/>
+              <w:bottom w:val="single" w:sz="4" w:space="0" w:color="FFD966"/>
+              <w:right w:val="nil"/>
+            </w:tcBorders>
+            <w:shd w:val="clear" w:color="FFF2CC" w:fill="FFF2CC"/>
+            <w:vAlign w:val="center"/>
+            <w:hideMark/>
+          </w:tcPr>
+          <w:p>
+            <w:pPr>
+              <w:spacing w:after="0" w:line="240" w:lineRule="auto"/>
+              <w:jc w:val="right"/>
+              <w:rPr>
+                <w:rFonts w:ascii="Calibri" w:eastAsia="Times New Roman" w:hAnsi="Calibri" w:cs="Calibri"/>
+                <w:color w:val="000000"/>
+                <w:lang w:eastAsia="en-IN"/>
+              </w:rPr>
+            </w:pPr>
+            <w:r>
+              <w:rPr>
+                <w:rFonts w:ascii="Calibri" w:eastAsia="Times New Roman" w:hAnsi="Calibri" w:cs="Calibri"/>
+                <w:color w:val="000000"/>
+                <w:lang w:eastAsia="en-IN"/>
+              </w:rPr>
+              <w:t>5</w:t>
+            </w:r>
+          </w:p>
+        </w:tc>
+        <w:tc>
+          <w:tcPr>
+            <w:tcW w:w="1409" w:type="dxa"/>
+            <w:tcBorders>
+              <w:top w:val="single" w:sz="4" w:space="0" w:color="FFD966"/>
+              <w:left w:val="nil"/>
+              <w:bottom w:val="single" w:sz="4" w:space="0" w:color="FFD966"/>
+              <w:right w:val="nil"/>
+            </w:tcBorders>
+            <w:shd w:val="clear" w:color="FFF2CC" w:fill="FFF2CC"/>
+            <w:vAlign w:val="center"/>
+            <w:hideMark/>
+          </w:tcPr>
+          <w:p>
+            <w:pPr>
+              <w:spacing w:after="0" w:line="240" w:lineRule="auto"/>
+              <w:jc w:val="right"/>
+              <w:rPr>
+                <w:rFonts w:ascii="Calibri" w:eastAsia="Times New Roman" w:hAnsi="Calibri" w:cs="Calibri"/>
+                <w:color w:val="000000"/>
+                <w:lang w:eastAsia="en-IN"/>
+              </w:rPr>
+            </w:pPr>
+            <w:r>
+              <w:rPr>
+                <w:rFonts w:ascii="Calibri" w:eastAsia="Times New Roman" w:hAnsi="Calibri" w:cs="Calibri"/>
+                <w:color w:val="000000"/>
+                <w:lang w:eastAsia="en-IN"/>
+              </w:rPr>
+              <w:t>3</w:t>
+            </w:r>
+          </w:p>
+        </w:tc>
+        <w:tc>
+          <w:tcPr>
+            <w:tcW w:w="1437" w:type="dxa"/>
+            <w:tcBorders>
+              <w:top w:val="single" w:sz="4" w:space="0" w:color="FFD966"/>
+              <w:left w:val="nil"/>
+              <w:bottom w:val="single" w:sz="4" w:space="0" w:color="FFD966"/>
+              <w:right w:val="nil"/>
+            </w:tcBorders>
+            <w:shd w:val="clear" w:color="FFF2CC" w:fill="FFF2CC"/>
+            <w:vAlign w:val="center"/>
+            <w:hideMark/>
+          </w:tcPr>
+          <w:p>
+            <w:pPr>
+              <w:spacing w:after="0" w:line="240" w:lineRule="auto"/>
+              <w:jc w:val="right"/>
+              <w:rPr>
+                <w:rFonts w:ascii="Calibri" w:eastAsia="Times New Roman" w:hAnsi="Calibri" w:cs="Calibri"/>
+                <w:color w:val="000000"/>
+                <w:lang w:eastAsia="en-IN"/>
+              </w:rPr>
+            </w:pPr>
+            <w:r>
+              <w:rPr>
+                <w:rFonts w:ascii="Calibri" w:eastAsia="Times New Roman" w:hAnsi="Calibri" w:cs="Calibri"/>
+                <w:color w:val="000000"/>
+                <w:lang w:eastAsia="en-IN"/>
+              </w:rPr>
+              <w:t>9</w:t>
+            </w:r>
+          </w:p>
+        </w:tc>
+        <w:tc>
+          <w:tcPr>
+            <w:tcW w:w="1353" w:type="dxa"/>
+            <w:tcBorders>
+              <w:top w:val="single" w:sz="4" w:space="0" w:color="FFD966"/>
+              <w:left w:val="nil"/>
+              <w:bottom w:val="single" w:sz="4" w:space="0" w:color="FFD966"/>
+              <w:right w:val="nil"/>
+            </w:tcBorders>
+            <w:shd w:val="clear" w:color="FFF2CC" w:fill="FFF2CC"/>
+            <w:vAlign w:val="center"/>
+            <w:hideMark/>
+          </w:tcPr>
+          <w:p>
+            <w:pPr>
+              <w:spacing w:after="0" w:line="240" w:lineRule="auto"/>
+              <w:jc w:val="right"/>
+              <w:rPr>
+                <w:rFonts w:ascii="Calibri" w:eastAsia="Times New Roman" w:hAnsi="Calibri" w:cs="Calibri"/>
+                <w:color w:val="000000"/>
+                <w:lang w:eastAsia="en-IN"/>
+              </w:rPr>
+            </w:pPr>
+            <w:r>
+              <w:rPr>
+                <w:rFonts w:ascii="Calibri" w:eastAsia="Times New Roman" w:hAnsi="Calibri" w:cs="Calibri"/>
+                <w:color w:val="000000"/>
+                <w:lang w:eastAsia="en-IN"/>
+              </w:rPr>
+              <w:t>12</w:t>
+            </w:r>
+          </w:p>
+        </w:tc>
+        <w:tc>
+          <w:tcPr>
+            <w:tcW w:w="2368" w:type="dxa"/>
+            <w:tcBorders>
+              <w:top w:val="single" w:sz="4" w:space="0" w:color="FFD966"/>
+              <w:left w:val="nil"/>
+              <w:bottom w:val="single" w:sz="4" w:space="0" w:color="FFD966"/>
+              <w:right w:val="single" w:sz="4" w:space="0" w:color="FFD966"/>
+            </w:tcBorders>
+            <w:shd w:val="clear" w:color="FFF2CC" w:fill="FFF2CC"/>
+            <w:vAlign w:val="center"/>
+            <w:hideMark/>
+          </w:tcPr>
+          <w:p>
+            <w:pPr>
+              <w:spacing w:after="0" w:line="240" w:lineRule="auto"/>
+              <w:rPr>
+                <w:rFonts w:ascii="Calibri" w:eastAsia="Times New Roman" w:hAnsi="Calibri" w:cs="Calibri"/>
+                <w:color w:val="000000"/>
+                <w:lang w:eastAsia="en-IN"/>
+              </w:rPr>
+            </w:pPr>
+            <w:r>
+              <w:rPr>
+                <w:rFonts w:ascii="Segoe UI Symbol" w:eastAsia="Times New Roman" w:hAnsi="Segoe UI Symbol" w:cs="Segoe UI Symbol"/>
+                <w:color w:val="000000"/>
+                <w:lang w:eastAsia="en-IN"/>
+              </w:rPr>
+              <w:t>❌</w:t>
+            </w:r>
+          </w:p>
+        </w:tc>
+      </w:tr>
+      <w:tr>
+        <w:trPr>
+          <w:trHeight w:val="449"/>
+        </w:trPr>
+        <w:tc>
+          <w:tcPr>
+            <w:tcW w:w="1353" w:type="dxa"/>
+            <w:tcBorders>
+              <w:top w:val="single" w:sz="4" w:space="0" w:color="FFD966"/>
+              <w:left w:val="single" w:sz="4" w:space="0" w:color="FFD966"/>
+              <w:bottom w:val="single" w:sz="4" w:space="0" w:color="FFD966"/>
+              <w:right w:val="nil"/>
+            </w:tcBorders>
+            <w:shd w:val="clear" w:color="auto" w:fill="auto"/>
+            <w:vAlign w:val="center"/>
+            <w:hideMark/>
+          </w:tcPr>
+          <w:p>
+            <w:pPr>
+              <w:spacing w:after="0" w:line="240" w:lineRule="auto"/>
+              <w:jc w:val="right"/>
+              <w:rPr>
+                <w:rFonts w:ascii="Calibri" w:eastAsia="Times New Roman" w:hAnsi="Calibri" w:cs="Calibri"/>
+                <w:color w:val="000000"/>
+                <w:lang w:eastAsia="en-IN"/>
+              </w:rPr>
+            </w:pPr>
+            <w:r>
+              <w:rPr>
+                <w:rFonts w:ascii="Calibri" w:eastAsia="Times New Roman" w:hAnsi="Calibri" w:cs="Calibri"/>
+                <w:color w:val="000000"/>
+                <w:lang w:eastAsia="en-IN"/>
+              </w:rPr>
+              <w:t>1</w:t>
+            </w:r>
+          </w:p>
+        </w:tc>
+        <w:tc>
+          <w:tcPr>
+            <w:tcW w:w="1353" w:type="dxa"/>
+            <w:tcBorders>
+              <w:top w:val="single" w:sz="4" w:space="0" w:color="FFD966"/>
+              <w:left w:val="nil"/>
+              <w:bottom w:val="single" w:sz="4" w:space="0" w:color="FFD966"/>
+              <w:right w:val="nil"/>
+            </w:tcBorders>
+            <w:shd w:val="clear" w:color="auto" w:fill="auto"/>
+            <w:vAlign w:val="center"/>
+            <w:hideMark/>
+          </w:tcPr>
+          <w:p>
+            <w:pPr>
+              <w:spacing w:after="0" w:line="240" w:lineRule="auto"/>
+              <w:jc w:val="right"/>
+              <w:rPr>
+                <w:rFonts w:ascii="Calibri" w:eastAsia="Times New Roman" w:hAnsi="Calibri" w:cs="Calibri"/>
+                <w:color w:val="000000"/>
+                <w:lang w:eastAsia="en-IN"/>
+              </w:rPr>
+            </w:pPr>
+            <w:r>
+              <w:rPr>
+                <w:rFonts w:ascii="Calibri" w:eastAsia="Times New Roman" w:hAnsi="Calibri" w:cs="Calibri"/>
+                <w:color w:val="000000"/>
+                <w:lang w:eastAsia="en-IN"/>
+              </w:rPr>
+              <w:t>2</w:t>
+            </w:r>
+          </w:p>
+        </w:tc>
+        <w:tc>
+          <w:tcPr>
+            <w:tcW w:w="1409" w:type="dxa"/>
+            <w:tcBorders>
+              <w:top w:val="single" w:sz="4" w:space="0" w:color="FFD966"/>
+              <w:left w:val="nil"/>
+              <w:bottom w:val="single" w:sz="4" w:space="0" w:color="FFD966"/>
+              <w:right w:val="nil"/>
+            </w:tcBorders>
+            <w:shd w:val="clear" w:color="auto" w:fill="auto"/>
+            <w:vAlign w:val="center"/>
+            <w:hideMark/>
+          </w:tcPr>
+          <w:p>
+            <w:pPr>
+              <w:spacing w:after="0" w:line="240" w:lineRule="auto"/>
+              <w:jc w:val="right"/>
+              <w:rPr>
+                <w:rFonts w:ascii="Calibri" w:eastAsia="Times New Roman" w:hAnsi="Calibri" w:cs="Calibri"/>
+                <w:color w:val="000000"/>
+                <w:lang w:eastAsia="en-IN"/>
+              </w:rPr>
+            </w:pPr>
+            <w:r>
+              <w:rPr>
+                <w:rFonts w:ascii="Calibri" w:eastAsia="Times New Roman" w:hAnsi="Calibri" w:cs="Calibri"/>
+                <w:color w:val="000000"/>
+                <w:lang w:eastAsia="en-IN"/>
+              </w:rPr>
+              <w:t>1</w:t>
+            </w:r>
+          </w:p>
+        </w:tc>
+        <w:tc>
+          <w:tcPr>
+            <w:tcW w:w="1437" w:type="dxa"/>
+            <w:tcBorders>
+              <w:top w:val="single" w:sz="4" w:space="0" w:color="FFD966"/>
+              <w:left w:val="nil"/>
+              <w:bottom w:val="single" w:sz="4" w:space="0" w:color="FFD966"/>
+              <w:right w:val="nil"/>
+            </w:tcBorders>
+            <w:shd w:val="clear" w:color="auto" w:fill="auto"/>
+            <w:vAlign w:val="center"/>
+            <w:hideMark/>
+          </w:tcPr>
+          <w:p>
+            <w:pPr>
+              <w:spacing w:after="0" w:line="240" w:lineRule="auto"/>
+              <w:jc w:val="right"/>
+              <w:rPr>
+                <w:rFonts w:ascii="Calibri" w:eastAsia="Times New Roman" w:hAnsi="Calibri" w:cs="Calibri"/>
+                <w:color w:val="000000"/>
+                <w:lang w:eastAsia="en-IN"/>
+              </w:rPr>
+            </w:pPr>
+            <w:r>
+              <w:rPr>
+                <w:rFonts w:ascii="Calibri" w:eastAsia="Times New Roman" w:hAnsi="Calibri" w:cs="Calibri"/>
+                <w:color w:val="000000"/>
+                <w:lang w:eastAsia="en-IN"/>
+              </w:rPr>
+              <w:t>4</w:t>
+            </w:r>
+          </w:p>
+        </w:tc>
+        <w:tc>
+          <w:tcPr>
+            <w:tcW w:w="1353" w:type="dxa"/>
+            <w:tcBorders>
+              <w:top w:val="single" w:sz="4" w:space="0" w:color="FFD966"/>
+              <w:left w:val="nil"/>
+              <w:bottom w:val="single" w:sz="4" w:space="0" w:color="FFD966"/>
+              <w:right w:val="nil"/>
+            </w:tcBorders>
+            <w:shd w:val="clear" w:color="auto" w:fill="auto"/>
+            <w:vAlign w:val="center"/>
+            <w:hideMark/>
+          </w:tcPr>
+          <w:p>
+            <w:pPr>
+              <w:spacing w:after="0" w:line="240" w:lineRule="auto"/>
+              <w:jc w:val="right"/>
+              <w:rPr>
+                <w:rFonts w:ascii="Calibri" w:eastAsia="Times New Roman" w:hAnsi="Calibri" w:cs="Calibri"/>
+                <w:color w:val="000000"/>
+                <w:lang w:eastAsia="en-IN"/>
+              </w:rPr>
+            </w:pPr>
+            <w:r>
+              <w:rPr>
+                <w:rFonts w:ascii="Calibri" w:eastAsia="Times New Roman" w:hAnsi="Calibri" w:cs="Calibri"/>
+                <w:color w:val="000000"/>
+                <w:lang w:eastAsia="en-IN"/>
+              </w:rPr>
+              <w:t>5</w:t>
+            </w:r>
+          </w:p>
+        </w:tc>
+        <w:tc>
+          <w:tcPr>
+            <w:tcW w:w="2368" w:type="dxa"/>
+            <w:tcBorders>
+              <w:top w:val="single" w:sz="4" w:space="0" w:color="FFD966"/>
+              <w:left w:val="nil"/>
+              <w:bottom w:val="single" w:sz="4" w:space="0" w:color="FFD966"/>
+              <w:right w:val="single" w:sz="4" w:space="0" w:color="FFD966"/>
+            </w:tcBorders>
+            <w:shd w:val="clear" w:color="auto" w:fill="auto"/>
+            <w:vAlign w:val="center"/>
+            <w:hideMark/>
+          </w:tcPr>
+          <w:p>
+            <w:pPr>
+              <w:spacing w:after="0" w:line="240" w:lineRule="auto"/>
+              <w:rPr>
+                <w:rFonts w:ascii="Calibri" w:eastAsia="Times New Roman" w:hAnsi="Calibri" w:cs="Calibri"/>
+                <w:color w:val="000000"/>
+                <w:lang w:eastAsia="en-IN"/>
+              </w:rPr>
+            </w:pPr>
+            <w:r>
+              <w:rPr>
+                <w:rFonts w:ascii="Segoe UI Symbol" w:eastAsia="Times New Roman" w:hAnsi="Segoe UI Symbol" w:cs="Segoe UI Symbol"/>
+                <w:color w:val="000000"/>
+                <w:lang w:eastAsia="en-IN"/>
+              </w:rPr>
+              <w:t>❌</w:t>
+            </w:r>
+          </w:p>
+        </w:tc>
+      </w:tr>
+      <w:tr>
+        <w:trPr>
+          <w:trHeight w:val="449"/>
+        </w:trPr>
+        <w:tc>
+          <w:tcPr>
+            <w:tcW w:w="1353" w:type="dxa"/>
+            <w:tcBorders>
+              <w:top w:val="single" w:sz="4" w:space="0" w:color="FFD966"/>
+              <w:left w:val="single" w:sz="4" w:space="0" w:color="FFD966"/>
+              <w:bottom w:val="single" w:sz="4" w:space="0" w:color="FFD966"/>
+              <w:right w:val="nil"/>
+            </w:tcBorders>
+            <w:shd w:val="clear" w:color="FFF2CC" w:fill="FFF2CC"/>
+            <w:vAlign w:val="center"/>
+            <w:hideMark/>
+          </w:tcPr>
+          <w:p>
+            <w:pPr>
+              <w:spacing w:after="0" w:line="240" w:lineRule="auto"/>
+              <w:jc w:val="right"/>
+              <w:rPr>
+                <w:rFonts w:ascii="Calibri" w:eastAsia="Times New Roman" w:hAnsi="Calibri" w:cs="Calibri"/>
+                <w:color w:val="000000"/>
+                <w:lang w:eastAsia="en-IN"/>
+              </w:rPr>
+            </w:pPr>
+            <w:r>
+              <w:rPr>
+                <w:rFonts w:ascii="Calibri" w:eastAsia="Times New Roman" w:hAnsi="Calibri" w:cs="Calibri"/>
+                <w:color w:val="000000"/>
+                <w:lang w:eastAsia="en-IN"/>
+              </w:rPr>
+              <w:t>1</w:t>
+            </w:r>
+          </w:p>
+        </w:tc>
+        <w:tc>
+          <w:tcPr>
+            <w:tcW w:w="1353" w:type="dxa"/>
+            <w:tcBorders>
+              <w:top w:val="single" w:sz="4" w:space="0" w:color="FFD966"/>
+              <w:left w:val="nil"/>
+              <w:bottom w:val="single" w:sz="4" w:space="0" w:color="FFD966"/>
+              <w:right w:val="nil"/>
+            </w:tcBorders>
+            <w:shd w:val="clear" w:color="FFF2CC" w:fill="FFF2CC"/>
+            <w:vAlign w:val="center"/>
+            <w:hideMark/>
+          </w:tcPr>
+          <w:p>
+            <w:pPr>
+              <w:spacing w:after="0" w:line="240" w:lineRule="auto"/>
+              <w:jc w:val="right"/>
+              <w:rPr>
+                <w:rFonts w:ascii="Calibri" w:eastAsia="Times New Roman" w:hAnsi="Calibri" w:cs="Calibri"/>
+                <w:color w:val="000000"/>
+                <w:lang w:eastAsia="en-IN"/>
+              </w:rPr>
+            </w:pPr>
+            <w:r>
+              <w:rPr>
+                <w:rFonts w:ascii="Calibri" w:eastAsia="Times New Roman" w:hAnsi="Calibri" w:cs="Calibri"/>
+                <w:color w:val="000000"/>
+                <w:lang w:eastAsia="en-IN"/>
+              </w:rPr>
+              <w:t>3</w:t>
+            </w:r>
+          </w:p>
+        </w:tc>
+        <w:tc>
+          <w:tcPr>
+            <w:tcW w:w="1409" w:type="dxa"/>
+            <w:tcBorders>
+              <w:top w:val="single" w:sz="4" w:space="0" w:color="FFD966"/>
+              <w:left w:val="nil"/>
+              <w:bottom w:val="single" w:sz="4" w:space="0" w:color="FFD966"/>
+              <w:right w:val="nil"/>
+            </w:tcBorders>
+            <w:shd w:val="clear" w:color="FFF2CC" w:fill="FFF2CC"/>
+            <w:vAlign w:val="center"/>
+            <w:hideMark/>
+          </w:tcPr>
+          <w:p>
+            <w:pPr>
+              <w:spacing w:after="0" w:line="240" w:lineRule="auto"/>
+              <w:jc w:val="right"/>
+              <w:rPr>
+                <w:rFonts w:ascii="Calibri" w:eastAsia="Times New Roman" w:hAnsi="Calibri" w:cs="Calibri"/>
+                <w:color w:val="000000"/>
+                <w:lang w:eastAsia="en-IN"/>
+              </w:rPr>
+            </w:pPr>
+            <w:r>
+              <w:rPr>
+                <w:rFonts w:ascii="Calibri" w:eastAsia="Times New Roman" w:hAnsi="Calibri" w:cs="Calibri"/>
+                <w:color w:val="000000"/>
+                <w:lang w:eastAsia="en-IN"/>
+              </w:rPr>
+              <w:t>1</w:t>
+            </w:r>
+          </w:p>
+        </w:tc>
+        <w:tc>
+          <w:tcPr>
+            <w:tcW w:w="1437" w:type="dxa"/>
+            <w:tcBorders>
+              <w:top w:val="single" w:sz="4" w:space="0" w:color="FFD966"/>
+              <w:left w:val="nil"/>
+              <w:bottom w:val="single" w:sz="4" w:space="0" w:color="FFD966"/>
+              <w:right w:val="nil"/>
+            </w:tcBorders>
+            <w:shd w:val="clear" w:color="FFF2CC" w:fill="FFF2CC"/>
+            <w:vAlign w:val="center"/>
+            <w:hideMark/>
+          </w:tcPr>
+          <w:p>
+            <w:pPr>
+              <w:spacing w:after="0" w:line="240" w:lineRule="auto"/>
+              <w:jc w:val="right"/>
+              <w:rPr>
+                <w:rFonts w:ascii="Calibri" w:eastAsia="Times New Roman" w:hAnsi="Calibri" w:cs="Calibri"/>
+                <w:color w:val="000000"/>
+                <w:lang w:eastAsia="en-IN"/>
+              </w:rPr>
+            </w:pPr>
+            <w:r>
+              <w:rPr>
+                <w:rFonts w:ascii="Calibri" w:eastAsia="Times New Roman" w:hAnsi="Calibri" w:cs="Calibri"/>
+                <w:color w:val="000000"/>
+                <w:lang w:eastAsia="en-IN"/>
+              </w:rPr>
+              <w:t>6</w:t>
+            </w:r>
+          </w:p>
+        </w:tc>
+        <w:tc>
+          <w:tcPr>
+            <w:tcW w:w="1353" w:type="dxa"/>
+            <w:tcBorders>
+              <w:top w:val="single" w:sz="4" w:space="0" w:color="FFD966"/>
+              <w:left w:val="nil"/>
+              <w:bottom w:val="single" w:sz="4" w:space="0" w:color="FFD966"/>
+              <w:right w:val="nil"/>
+            </w:tcBorders>
+            <w:shd w:val="clear" w:color="FFF2CC" w:fill="FFF2CC"/>
+            <w:vAlign w:val="center"/>
+            <w:hideMark/>
+          </w:tcPr>
+          <w:p>
+            <w:pPr>
+              <w:spacing w:after="0" w:line="240" w:lineRule="auto"/>
+              <w:jc w:val="right"/>
+              <w:rPr>
+                <w:rFonts w:ascii="Calibri" w:eastAsia="Times New Roman" w:hAnsi="Calibri" w:cs="Calibri"/>
+                <w:color w:val="000000"/>
+                <w:lang w:eastAsia="en-IN"/>
+              </w:rPr>
+            </w:pPr>
+            <w:r>
+              <w:rPr>
+                <w:rFonts w:ascii="Calibri" w:eastAsia="Times New Roman" w:hAnsi="Calibri" w:cs="Calibri"/>
+                <w:color w:val="000000"/>
+                <w:lang w:eastAsia="en-IN"/>
+              </w:rPr>
+              <w:t>7</w:t>
+            </w:r>
+          </w:p>
+        </w:tc>
+        <w:tc>
+          <w:tcPr>
+            <w:tcW w:w="2368" w:type="dxa"/>
+            <w:tcBorders>
+              <w:top w:val="single" w:sz="4" w:space="0" w:color="FFD966"/>
+              <w:left w:val="nil"/>
+              <w:bottom w:val="single" w:sz="4" w:space="0" w:color="FFD966"/>
+              <w:right w:val="single" w:sz="4" w:space="0" w:color="FFD966"/>
+            </w:tcBorders>
+            <w:shd w:val="clear" w:color="FFF2CC" w:fill="FFF2CC"/>
+            <w:vAlign w:val="center"/>
+            <w:hideMark/>
+          </w:tcPr>
+          <w:p>
+            <w:pPr>
+              <w:spacing w:after="0" w:line="240" w:lineRule="auto"/>
+              <w:rPr>
+                <w:rFonts w:ascii="Calibri" w:eastAsia="Times New Roman" w:hAnsi="Calibri" w:cs="Calibri"/>
+                <w:color w:val="000000"/>
+                <w:lang w:eastAsia="en-IN"/>
+              </w:rPr>
+            </w:pPr>
+            <w:r>
+              <w:rPr>
+                <w:rFonts w:ascii="Segoe UI Symbol" w:eastAsia="Times New Roman" w:hAnsi="Segoe UI Symbol" w:cs="Segoe UI Symbol"/>
+                <w:color w:val="000000"/>
+                <w:lang w:eastAsia="en-IN"/>
+              </w:rPr>
+              <w:t>❌</w:t>
+            </w:r>
+          </w:p>
+        </w:tc>
+      </w:tr>
+      <w:tr>
+        <w:trPr>
+          <w:trHeight w:val="449"/>
+        </w:trPr>
+        <w:tc>
+          <w:tcPr>
+            <w:tcW w:w="1353" w:type="dxa"/>
+            <w:tcBorders>
+              <w:top w:val="single" w:sz="4" w:space="0" w:color="FFD966"/>
+              <w:left w:val="single" w:sz="4" w:space="0" w:color="FFD966"/>
+              <w:bottom w:val="single" w:sz="4" w:space="0" w:color="FFD966"/>
+              <w:right w:val="nil"/>
+            </w:tcBorders>
+            <w:shd w:val="clear" w:color="auto" w:fill="auto"/>
+            <w:vAlign w:val="center"/>
+            <w:hideMark/>
+          </w:tcPr>
+          <w:p>
+            <w:pPr>
+              <w:spacing w:after="0" w:line="240" w:lineRule="auto"/>
+              <w:jc w:val="right"/>
+              <w:rPr>
+                <w:rFonts w:ascii="Calibri" w:eastAsia="Times New Roman" w:hAnsi="Calibri" w:cs="Calibri"/>
+                <w:color w:val="000000"/>
+                <w:lang w:eastAsia="en-IN"/>
+              </w:rPr>
+            </w:pPr>
+            <w:r>
+              <w:rPr>
+                <w:rFonts w:ascii="Calibri" w:eastAsia="Times New Roman" w:hAnsi="Calibri" w:cs="Calibri"/>
+                <w:color w:val="000000"/>
+                <w:lang w:eastAsia="en-IN"/>
+              </w:rPr>
+              <w:t>1</w:t>
+            </w:r>
+          </w:p>
+        </w:tc>
+        <w:tc>
+          <w:tcPr>
+            <w:tcW w:w="1353" w:type="dxa"/>
+            <w:tcBorders>
+              <w:top w:val="single" w:sz="4" w:space="0" w:color="FFD966"/>
+              <w:left w:val="nil"/>
+              <w:bottom w:val="single" w:sz="4" w:space="0" w:color="FFD966"/>
+              <w:right w:val="nil"/>
+            </w:tcBorders>
+            <w:shd w:val="clear" w:color="auto" w:fill="auto"/>
+            <w:vAlign w:val="center"/>
+            <w:hideMark/>
+          </w:tcPr>
+          <w:p>
+            <w:pPr>
+              <w:spacing w:after="0" w:line="240" w:lineRule="auto"/>
+              <w:jc w:val="right"/>
+              <w:rPr>
+                <w:rFonts w:ascii="Calibri" w:eastAsia="Times New Roman" w:hAnsi="Calibri" w:cs="Calibri"/>
+                <w:color w:val="000000"/>
+                <w:lang w:eastAsia="en-IN"/>
+              </w:rPr>
+            </w:pPr>
+            <w:r>
+              <w:rPr>
+                <w:rFonts w:ascii="Calibri" w:eastAsia="Times New Roman" w:hAnsi="Calibri" w:cs="Calibri"/>
+                <w:color w:val="000000"/>
+                <w:lang w:eastAsia="en-IN"/>
+              </w:rPr>
+              <w:t>4</w:t>
+            </w:r>
+          </w:p>
+        </w:tc>
+        <w:tc>
+          <w:tcPr>
+            <w:tcW w:w="1409" w:type="dxa"/>
+            <w:tcBorders>
+              <w:top w:val="single" w:sz="4" w:space="0" w:color="FFD966"/>
+              <w:left w:val="nil"/>
+              <w:bottom w:val="single" w:sz="4" w:space="0" w:color="FFD966"/>
+              <w:right w:val="nil"/>
+            </w:tcBorders>
+            <w:shd w:val="clear" w:color="auto" w:fill="auto"/>
+            <w:vAlign w:val="center"/>
+            <w:hideMark/>
+          </w:tcPr>
+          <w:p>
+            <w:pPr>
+              <w:spacing w:after="0" w:line="240" w:lineRule="auto"/>
+              <w:jc w:val="right"/>
+              <w:rPr>
+                <w:rFonts w:ascii="Calibri" w:eastAsia="Times New Roman" w:hAnsi="Calibri" w:cs="Calibri"/>
+                <w:color w:val="000000"/>
+                <w:lang w:eastAsia="en-IN"/>
+              </w:rPr>
+            </w:pPr>
+            <w:r>
+              <w:rPr>
+                <w:rFonts w:ascii="Calibri" w:eastAsia="Times New Roman" w:hAnsi="Calibri" w:cs="Calibri"/>
+                <w:color w:val="000000"/>
+                <w:lang w:eastAsia="en-IN"/>
+              </w:rPr>
+              <w:t>1</w:t>
+            </w:r>
+          </w:p>
+        </w:tc>
+        <w:tc>
+          <w:tcPr>
+            <w:tcW w:w="1437" w:type="dxa"/>
+            <w:tcBorders>
+              <w:top w:val="single" w:sz="4" w:space="0" w:color="FFD966"/>
+              <w:left w:val="nil"/>
+              <w:bottom w:val="single" w:sz="4" w:space="0" w:color="FFD966"/>
+              <w:right w:val="nil"/>
+            </w:tcBorders>
+            <w:shd w:val="clear" w:color="auto" w:fill="auto"/>
+            <w:vAlign w:val="center"/>
+            <w:hideMark/>
+          </w:tcPr>
+          <w:p>
+            <w:pPr>
+              <w:spacing w:after="0" w:line="240" w:lineRule="auto"/>
+              <w:jc w:val="right"/>
+              <w:rPr>
+                <w:rFonts w:ascii="Calibri" w:eastAsia="Times New Roman" w:hAnsi="Calibri" w:cs="Calibri"/>
+                <w:color w:val="000000"/>
+                <w:lang w:eastAsia="en-IN"/>
+              </w:rPr>
+            </w:pPr>
+            <w:r>
+              <w:rPr>
+                <w:rFonts w:ascii="Calibri" w:eastAsia="Times New Roman" w:hAnsi="Calibri" w:cs="Calibri"/>
+                <w:color w:val="000000"/>
+                <w:lang w:eastAsia="en-IN"/>
+              </w:rPr>
+              <w:t>5</w:t>
+            </w:r>
+          </w:p>
+        </w:tc>
+        <w:tc>
+          <w:tcPr>
+            <w:tcW w:w="1353" w:type="dxa"/>
+            <w:tcBorders>
+              <w:top w:val="single" w:sz="4" w:space="0" w:color="FFD966"/>
+              <w:left w:val="nil"/>
+              <w:bottom w:val="single" w:sz="4" w:space="0" w:color="FFD966"/>
+              <w:right w:val="nil"/>
+            </w:tcBorders>
+            <w:shd w:val="clear" w:color="auto" w:fill="auto"/>
+            <w:vAlign w:val="center"/>
+            <w:hideMark/>
+          </w:tcPr>
+          <w:p>
+            <w:pPr>
+              <w:spacing w:after="0" w:line="240" w:lineRule="auto"/>
+              <w:jc w:val="right"/>
+              <w:rPr>
+                <w:rFonts w:ascii="Calibri" w:eastAsia="Times New Roman" w:hAnsi="Calibri" w:cs="Calibri"/>
+                <w:color w:val="000000"/>
+                <w:lang w:eastAsia="en-IN"/>
+              </w:rPr>
+            </w:pPr>
+            <w:r>
+              <w:rPr>
+                <w:rFonts w:ascii="Calibri" w:eastAsia="Times New Roman" w:hAnsi="Calibri" w:cs="Calibri"/>
+                <w:color w:val="000000"/>
+                <w:lang w:eastAsia="en-IN"/>
+              </w:rPr>
+              <w:t>6</w:t>
+            </w:r>
+          </w:p>
+        </w:tc>
+        <w:tc>
+          <w:tcPr>
+            <w:tcW w:w="2368" w:type="dxa"/>
+            <w:tcBorders>
+              <w:top w:val="single" w:sz="4" w:space="0" w:color="FFD966"/>
+              <w:left w:val="nil"/>
+              <w:bottom w:val="single" w:sz="4" w:space="0" w:color="FFD966"/>
+              <w:right w:val="single" w:sz="4" w:space="0" w:color="FFD966"/>
+            </w:tcBorders>
+            <w:shd w:val="clear" w:color="auto" w:fill="auto"/>
+            <w:vAlign w:val="center"/>
+            <w:hideMark/>
+          </w:tcPr>
+          <w:p>
+            <w:pPr>
+              <w:spacing w:after="0" w:line="240" w:lineRule="auto"/>
+              <w:rPr>
+                <w:rFonts w:ascii="Calibri" w:eastAsia="Times New Roman" w:hAnsi="Calibri" w:cs="Calibri"/>
+                <w:color w:val="000000"/>
+                <w:lang w:eastAsia="en-IN"/>
+              </w:rPr>
+            </w:pPr>
+            <w:r>
+              <w:rPr>
+                <w:rFonts w:ascii="Segoe UI Symbol" w:eastAsia="Times New Roman" w:hAnsi="Segoe UI Symbol" w:cs="Segoe UI Symbol"/>
+                <w:color w:val="000000"/>
+                <w:lang w:eastAsia="en-IN"/>
+              </w:rPr>
+              <w:t>❌</w:t>
+            </w:r>
+          </w:p>
+        </w:tc>
+      </w:tr>
+      <w:tr>
+        <w:trPr>
+          <w:trHeight w:val="449"/>
+        </w:trPr>
+        <w:tc>
+          <w:tcPr>
+            <w:tcW w:w="1353" w:type="dxa"/>
+            <w:tcBorders>
+              <w:top w:val="single" w:sz="4" w:space="0" w:color="FFD966"/>
+              <w:left w:val="single" w:sz="4" w:space="0" w:color="FFD966"/>
+              <w:bottom w:val="single" w:sz="4" w:space="0" w:color="FFD966"/>
+              <w:right w:val="nil"/>
+            </w:tcBorders>
+            <w:shd w:val="clear" w:color="FFF2CC" w:fill="FFF2CC"/>
+            <w:vAlign w:val="center"/>
+            <w:hideMark/>
+          </w:tcPr>
+          <w:p>
+            <w:pPr>
+              <w:spacing w:after="0" w:line="240" w:lineRule="auto"/>
+              <w:jc w:val="right"/>
+              <w:rPr>
+                <w:rFonts w:ascii="Calibri" w:eastAsia="Times New Roman" w:hAnsi="Calibri" w:cs="Calibri"/>
+                <w:color w:val="000000"/>
+                <w:lang w:eastAsia="en-IN"/>
+              </w:rPr>
+            </w:pPr>
+            <w:r>
+              <w:rPr>
+                <w:rFonts w:ascii="Calibri" w:eastAsia="Times New Roman" w:hAnsi="Calibri" w:cs="Calibri"/>
+                <w:color w:val="000000"/>
+                <w:lang w:eastAsia="en-IN"/>
+              </w:rPr>
+              <w:t>1</w:t>
+            </w:r>
+          </w:p>
+        </w:tc>
+        <w:tc>
+          <w:tcPr>
+            <w:tcW w:w="1353" w:type="dxa"/>
+            <w:tcBorders>
+              <w:top w:val="single" w:sz="4" w:space="0" w:color="FFD966"/>
+              <w:left w:val="nil"/>
+              <w:bottom w:val="single" w:sz="4" w:space="0" w:color="FFD966"/>
+              <w:right w:val="nil"/>
+            </w:tcBorders>
+            <w:shd w:val="clear" w:color="FFF2CC" w:fill="FFF2CC"/>
+            <w:vAlign w:val="center"/>
+            <w:hideMark/>
+          </w:tcPr>
+          <w:p>
+            <w:pPr>
+              <w:spacing w:after="0" w:line="240" w:lineRule="auto"/>
+              <w:jc w:val="right"/>
+              <w:rPr>
+                <w:rFonts w:ascii="Calibri" w:eastAsia="Times New Roman" w:hAnsi="Calibri" w:cs="Calibri"/>
+                <w:color w:val="000000"/>
+                <w:lang w:eastAsia="en-IN"/>
+              </w:rPr>
+            </w:pPr>
+            <w:r>
+              <w:rPr>
+                <w:rFonts w:ascii="Calibri" w:eastAsia="Times New Roman" w:hAnsi="Calibri" w:cs="Calibri"/>
+                <w:color w:val="000000"/>
+                <w:lang w:eastAsia="en-IN"/>
+              </w:rPr>
+              <w:t>5</w:t>
+            </w:r>
+          </w:p>
+        </w:tc>
+        <w:tc>
+          <w:tcPr>
+            <w:tcW w:w="1409" w:type="dxa"/>
+            <w:tcBorders>
+              <w:top w:val="single" w:sz="4" w:space="0" w:color="FFD966"/>
+              <w:left w:val="nil"/>
+              <w:bottom w:val="single" w:sz="4" w:space="0" w:color="FFD966"/>
+              <w:right w:val="nil"/>
+            </w:tcBorders>
+            <w:shd w:val="clear" w:color="FFF2CC" w:fill="FFF2CC"/>
+            <w:vAlign w:val="center"/>
+            <w:hideMark/>
+          </w:tcPr>
+          <w:p>
+            <w:pPr>
+              <w:spacing w:after="0" w:line="240" w:lineRule="auto"/>
+              <w:jc w:val="right"/>
+              <w:rPr>
+                <w:rFonts w:ascii="Calibri" w:eastAsia="Times New Roman" w:hAnsi="Calibri" w:cs="Calibri"/>
+                <w:color w:val="000000"/>
+                <w:lang w:eastAsia="en-IN"/>
+              </w:rPr>
+            </w:pPr>
+            <w:r>
+              <w:rPr>
+                <w:rFonts w:ascii="Calibri" w:eastAsia="Times New Roman" w:hAnsi="Calibri" w:cs="Calibri"/>
+                <w:color w:val="000000"/>
+                <w:lang w:eastAsia="en-IN"/>
+              </w:rPr>
+              <w:t>1</w:t>
+            </w:r>
+          </w:p>
+        </w:tc>
+        <w:tc>
+          <w:tcPr>
+            <w:tcW w:w="1437" w:type="dxa"/>
+            <w:tcBorders>
+              <w:top w:val="single" w:sz="4" w:space="0" w:color="FFD966"/>
+              <w:left w:val="nil"/>
+              <w:bottom w:val="single" w:sz="4" w:space="0" w:color="FFD966"/>
+              <w:right w:val="nil"/>
+            </w:tcBorders>
+            <w:shd w:val="clear" w:color="FFF2CC" w:fill="FFF2CC"/>
+            <w:vAlign w:val="center"/>
+            <w:hideMark/>
+          </w:tcPr>
+          <w:p>
+            <w:pPr>
+              <w:spacing w:after="0" w:line="240" w:lineRule="auto"/>
+              <w:jc w:val="right"/>
+              <w:rPr>
+                <w:rFonts w:ascii="Calibri" w:eastAsia="Times New Roman" w:hAnsi="Calibri" w:cs="Calibri"/>
+                <w:color w:val="000000"/>
+                <w:lang w:eastAsia="en-IN"/>
+              </w:rPr>
+            </w:pPr>
+            <w:r>
+              <w:rPr>
+                <w:rFonts w:ascii="Calibri" w:eastAsia="Times New Roman" w:hAnsi="Calibri" w:cs="Calibri"/>
+                <w:color w:val="000000"/>
+                <w:lang w:eastAsia="en-IN"/>
+              </w:rPr>
+              <w:t>9</w:t>
+            </w:r>
+          </w:p>
+        </w:tc>
+        <w:tc>
+          <w:tcPr>
+            <w:tcW w:w="1353" w:type="dxa"/>
+            <w:tcBorders>
+              <w:top w:val="single" w:sz="4" w:space="0" w:color="FFD966"/>
+              <w:left w:val="nil"/>
+              <w:bottom w:val="single" w:sz="4" w:space="0" w:color="FFD966"/>
+              <w:right w:val="nil"/>
+            </w:tcBorders>
+            <w:shd w:val="clear" w:color="FFF2CC" w:fill="FFF2CC"/>
+            <w:vAlign w:val="center"/>
+            <w:hideMark/>
+          </w:tcPr>
+          <w:p>
+            <w:pPr>
+              <w:spacing w:after="0" w:line="240" w:lineRule="auto"/>
+              <w:jc w:val="right"/>
+              <w:rPr>
+                <w:rFonts w:ascii="Calibri" w:eastAsia="Times New Roman" w:hAnsi="Calibri" w:cs="Calibri"/>
+                <w:b/>
+                <w:bCs/>
+                <w:color w:val="000000"/>
+                <w:lang w:eastAsia="en-IN"/>
+              </w:rPr>
+            </w:pPr>
+            <w:r>
+              <w:rPr>
+                <w:rFonts w:ascii="Calibri" w:eastAsia="Times New Roman" w:hAnsi="Calibri" w:cs="Calibri"/>
+                <w:b/>
+                <w:bCs/>
+                <w:color w:val="000000"/>
+                <w:lang w:eastAsia="en-IN"/>
+              </w:rPr>
+              <w:t>10</w:t>
+            </w:r>
+          </w:p>
+        </w:tc>
+        <w:tc>
+          <w:tcPr>
+            <w:tcW w:w="2368" w:type="dxa"/>
+            <w:tcBorders>
+              <w:top w:val="single" w:sz="4" w:space="0" w:color="FFD966"/>
+              <w:left w:val="nil"/>
+              <w:bottom w:val="single" w:sz="4" w:space="0" w:color="FFD966"/>
+              <w:right w:val="single" w:sz="4" w:space="0" w:color="FFD966"/>
+            </w:tcBorders>
+            <w:shd w:val="clear" w:color="FFF2CC" w:fill="FFF2CC"/>
+            <w:vAlign w:val="center"/>
+            <w:hideMark/>
+          </w:tcPr>
+          <w:p>
+            <w:pPr>
+              <w:spacing w:after="0" w:line="240" w:lineRule="auto"/>
+              <w:rPr>
+                <w:rFonts w:ascii="Calibri" w:eastAsia="Times New Roman" w:hAnsi="Calibri" w:cs="Calibri"/>
+                <w:color w:val="000000"/>
+                <w:lang w:eastAsia="en-IN"/>
+              </w:rPr>
+            </w:pPr>
+            <w:r>
+              <w:rPr>
+                <w:rFonts w:ascii="Segoe UI Symbol" w:eastAsia="Times New Roman" w:hAnsi="Segoe UI Symbol" w:cs="Segoe UI Symbol"/>
+                <w:color w:val="000000"/>
+                <w:lang w:eastAsia="en-IN"/>
+              </w:rPr>
+              <w:t>✅</w:t>
+            </w:r>
+            <w:r>
+              <w:rPr>
+                <w:rFonts w:ascii="Calibri" w:eastAsia="Times New Roman" w:hAnsi="Calibri" w:cs="Calibri"/>
+                <w:color w:val="000000"/>
+                <w:lang w:eastAsia="en-IN"/>
+              </w:rPr>
+              <w:t xml:space="preserve"> → return </w:t>
+            </w:r>
+            <w:r>
+              <w:rPr>
+                <w:rFonts w:ascii="Arial Unicode MS" w:eastAsia="Times New Roman" w:hAnsi="Arial Unicode MS" w:cs="Calibri"/>
+                <w:color w:val="000000"/>
+                <w:sz w:val="20"/>
+                <w:szCs w:val="20"/>
+                <w:lang w:eastAsia="en-IN"/>
+              </w:rPr>
+              <w:t>[1, 5]</w:t>
+            </w:r>
+          </w:p>
+        </w:tc>
+      </w:tr>
+    </w:tbl>
+    <w:p>
+      <w:pPr>
+        <w:rPr>
+          <w:lang w:eastAsia="en-IN"/>
+        </w:rPr>
+      </w:pPr>
     </w:p>
     <w:p>
       <w:pPr>
@@ -974,6 +3108,8 @@
           <w:lang w:eastAsia="en-IN"/>
         </w:rPr>
         <w:sectPr>
+          <w:headerReference w:type="default" r:id="rId6"/>
+          <w:footerReference w:type="default" r:id="rId7"/>
           <w:pgSz w:w="11906" w:h="16838"/>
           <w:pgMar w:top="1440" w:right="1440" w:bottom="1440" w:left="1440" w:header="708" w:footer="708" w:gutter="0"/>
           <w:cols w:space="708"/>
@@ -988,13 +3124,1145 @@
           <w:lang w:eastAsia="en-IN"/>
         </w:rPr>
       </w:pPr>
+      <w:r>
+        <w:rPr>
+          <w:lang w:eastAsia="en-IN"/>
+        </w:rPr>
+        <w:lastRenderedPageBreak/>
+        <w:t>Dry Run:</w:t>
+      </w:r>
+    </w:p>
+    <w:tbl>
+      <w:tblPr>
+        <w:tblW w:w="9020" w:type="dxa"/>
+        <w:tblLook w:val="04A0" w:firstRow="1" w:lastRow="0" w:firstColumn="1" w:lastColumn="0" w:noHBand="0" w:noVBand="1"/>
+      </w:tblPr>
+      <w:tblGrid>
+        <w:gridCol w:w="960"/>
+        <w:gridCol w:w="1000"/>
+        <w:gridCol w:w="1480"/>
+        <w:gridCol w:w="2200"/>
+        <w:gridCol w:w="2200"/>
+        <w:gridCol w:w="1180"/>
+      </w:tblGrid>
+      <w:tr>
+        <w:trPr>
+          <w:trHeight w:val="864"/>
+        </w:trPr>
+        <w:tc>
+          <w:tcPr>
+            <w:tcW w:w="960" w:type="dxa"/>
+            <w:tcBorders>
+              <w:top w:val="single" w:sz="4" w:space="0" w:color="FFD966"/>
+              <w:left w:val="single" w:sz="4" w:space="0" w:color="FFD966"/>
+              <w:bottom w:val="single" w:sz="4" w:space="0" w:color="FFD966"/>
+              <w:right w:val="nil"/>
+            </w:tcBorders>
+            <w:shd w:val="clear" w:color="FFC000" w:fill="FFC000"/>
+            <w:vAlign w:val="center"/>
+            <w:hideMark/>
+          </w:tcPr>
+          <w:p>
+            <w:pPr>
+              <w:spacing w:after="0" w:line="240" w:lineRule="auto"/>
+              <w:jc w:val="center"/>
+              <w:rPr>
+                <w:rFonts w:ascii="Calibri" w:eastAsia="Times New Roman" w:hAnsi="Calibri" w:cs="Calibri"/>
+                <w:b/>
+                <w:bCs/>
+                <w:color w:val="FFFFFF"/>
+                <w:lang w:eastAsia="en-IN"/>
+              </w:rPr>
+            </w:pPr>
+            <w:proofErr w:type="spellStart"/>
+            <w:r>
+              <w:rPr>
+                <w:rFonts w:ascii="Calibri" w:eastAsia="Times New Roman" w:hAnsi="Calibri" w:cs="Calibri"/>
+                <w:b/>
+                <w:bCs/>
+                <w:color w:val="FFFFFF"/>
+                <w:lang w:eastAsia="en-IN"/>
+              </w:rPr>
+              <w:t>i</w:t>
+            </w:r>
+            <w:proofErr w:type="spellEnd"/>
+          </w:p>
+        </w:tc>
+        <w:tc>
+          <w:tcPr>
+            <w:tcW w:w="1000" w:type="dxa"/>
+            <w:tcBorders>
+              <w:top w:val="single" w:sz="4" w:space="0" w:color="FFD966"/>
+              <w:left w:val="nil"/>
+              <w:bottom w:val="single" w:sz="4" w:space="0" w:color="FFD966"/>
+              <w:right w:val="nil"/>
+            </w:tcBorders>
+            <w:shd w:val="clear" w:color="FFC000" w:fill="FFC000"/>
+            <w:vAlign w:val="center"/>
+            <w:hideMark/>
+          </w:tcPr>
+          <w:p>
+            <w:pPr>
+              <w:spacing w:after="0" w:line="240" w:lineRule="auto"/>
+              <w:jc w:val="center"/>
+              <w:rPr>
+                <w:rFonts w:ascii="Calibri" w:eastAsia="Times New Roman" w:hAnsi="Calibri" w:cs="Calibri"/>
+                <w:b/>
+                <w:bCs/>
+                <w:color w:val="FFFFFF"/>
+                <w:lang w:eastAsia="en-IN"/>
+              </w:rPr>
+            </w:pPr>
+            <w:proofErr w:type="spellStart"/>
+            <w:r>
+              <w:rPr>
+                <w:rFonts w:ascii="Calibri" w:eastAsia="Times New Roman" w:hAnsi="Calibri" w:cs="Calibri"/>
+                <w:b/>
+                <w:bCs/>
+                <w:color w:val="FFFFFF"/>
+                <w:lang w:eastAsia="en-IN"/>
+              </w:rPr>
+              <w:t>nums</w:t>
+            </w:r>
+            <w:proofErr w:type="spellEnd"/>
+            <w:r>
+              <w:rPr>
+                <w:rFonts w:ascii="Calibri" w:eastAsia="Times New Roman" w:hAnsi="Calibri" w:cs="Calibri"/>
+                <w:b/>
+                <w:bCs/>
+                <w:color w:val="FFFFFF"/>
+                <w:lang w:eastAsia="en-IN"/>
+              </w:rPr>
+              <w:t>[</w:t>
+            </w:r>
+            <w:proofErr w:type="spellStart"/>
+            <w:r>
+              <w:rPr>
+                <w:rFonts w:ascii="Calibri" w:eastAsia="Times New Roman" w:hAnsi="Calibri" w:cs="Calibri"/>
+                <w:b/>
+                <w:bCs/>
+                <w:color w:val="FFFFFF"/>
+                <w:lang w:eastAsia="en-IN"/>
+              </w:rPr>
+              <w:t>i</w:t>
+            </w:r>
+            <w:proofErr w:type="spellEnd"/>
+            <w:r>
+              <w:rPr>
+                <w:rFonts w:ascii="Calibri" w:eastAsia="Times New Roman" w:hAnsi="Calibri" w:cs="Calibri"/>
+                <w:b/>
+                <w:bCs/>
+                <w:color w:val="FFFFFF"/>
+                <w:lang w:eastAsia="en-IN"/>
+              </w:rPr>
+              <w:t>]</w:t>
+            </w:r>
+          </w:p>
+        </w:tc>
+        <w:tc>
+          <w:tcPr>
+            <w:tcW w:w="1480" w:type="dxa"/>
+            <w:tcBorders>
+              <w:top w:val="single" w:sz="4" w:space="0" w:color="FFD966"/>
+              <w:left w:val="nil"/>
+              <w:bottom w:val="single" w:sz="4" w:space="0" w:color="FFD966"/>
+              <w:right w:val="nil"/>
+            </w:tcBorders>
+            <w:shd w:val="clear" w:color="FFC000" w:fill="FFC000"/>
+            <w:vAlign w:val="center"/>
+            <w:hideMark/>
+          </w:tcPr>
+          <w:p>
+            <w:pPr>
+              <w:spacing w:after="0" w:line="240" w:lineRule="auto"/>
+              <w:jc w:val="center"/>
+              <w:rPr>
+                <w:rFonts w:ascii="Calibri" w:eastAsia="Times New Roman" w:hAnsi="Calibri" w:cs="Calibri"/>
+                <w:b/>
+                <w:bCs/>
+                <w:color w:val="FFFFFF"/>
+                <w:lang w:eastAsia="en-IN"/>
+              </w:rPr>
+            </w:pPr>
+            <w:r>
+              <w:rPr>
+                <w:rFonts w:ascii="Calibri" w:eastAsia="Times New Roman" w:hAnsi="Calibri" w:cs="Calibri"/>
+                <w:b/>
+                <w:bCs/>
+                <w:color w:val="FFFFFF"/>
+                <w:lang w:eastAsia="en-IN"/>
+              </w:rPr>
+              <w:t>Complement</w:t>
+            </w:r>
+          </w:p>
+        </w:tc>
+        <w:tc>
+          <w:tcPr>
+            <w:tcW w:w="2200" w:type="dxa"/>
+            <w:tcBorders>
+              <w:top w:val="single" w:sz="4" w:space="0" w:color="FFD966"/>
+              <w:left w:val="nil"/>
+              <w:bottom w:val="single" w:sz="4" w:space="0" w:color="FFD966"/>
+              <w:right w:val="nil"/>
+            </w:tcBorders>
+            <w:shd w:val="clear" w:color="FFC000" w:fill="FFC000"/>
+            <w:vAlign w:val="center"/>
+            <w:hideMark/>
+          </w:tcPr>
+          <w:p>
+            <w:pPr>
+              <w:spacing w:after="0" w:line="240" w:lineRule="auto"/>
+              <w:jc w:val="center"/>
+              <w:rPr>
+                <w:rFonts w:ascii="Calibri" w:eastAsia="Times New Roman" w:hAnsi="Calibri" w:cs="Calibri"/>
+                <w:b/>
+                <w:bCs/>
+                <w:color w:val="FFFFFF"/>
+                <w:lang w:eastAsia="en-IN"/>
+              </w:rPr>
+            </w:pPr>
+            <w:r>
+              <w:rPr>
+                <w:rFonts w:ascii="Calibri" w:eastAsia="Times New Roman" w:hAnsi="Calibri" w:cs="Calibri"/>
+                <w:b/>
+                <w:bCs/>
+                <w:color w:val="FFFFFF"/>
+                <w:lang w:eastAsia="en-IN"/>
+              </w:rPr>
+              <w:t>Map (value → index)</w:t>
+            </w:r>
+          </w:p>
+        </w:tc>
+        <w:tc>
+          <w:tcPr>
+            <w:tcW w:w="2200" w:type="dxa"/>
+            <w:tcBorders>
+              <w:top w:val="single" w:sz="4" w:space="0" w:color="FFD966"/>
+              <w:left w:val="nil"/>
+              <w:bottom w:val="single" w:sz="4" w:space="0" w:color="FFD966"/>
+              <w:right w:val="nil"/>
+            </w:tcBorders>
+            <w:shd w:val="clear" w:color="FFC000" w:fill="FFC000"/>
+            <w:vAlign w:val="center"/>
+            <w:hideMark/>
+          </w:tcPr>
+          <w:p>
+            <w:pPr>
+              <w:spacing w:after="0" w:line="240" w:lineRule="auto"/>
+              <w:jc w:val="center"/>
+              <w:rPr>
+                <w:rFonts w:ascii="Calibri" w:eastAsia="Times New Roman" w:hAnsi="Calibri" w:cs="Calibri"/>
+                <w:b/>
+                <w:bCs/>
+                <w:color w:val="FFFFFF"/>
+                <w:lang w:eastAsia="en-IN"/>
+              </w:rPr>
+            </w:pPr>
+            <w:r>
+              <w:rPr>
+                <w:rFonts w:ascii="Calibri" w:eastAsia="Times New Roman" w:hAnsi="Calibri" w:cs="Calibri"/>
+                <w:b/>
+                <w:bCs/>
+                <w:color w:val="FFFFFF"/>
+                <w:lang w:eastAsia="en-IN"/>
+              </w:rPr>
+              <w:t>Found Complement?</w:t>
+            </w:r>
+          </w:p>
+        </w:tc>
+        <w:tc>
+          <w:tcPr>
+            <w:tcW w:w="1180" w:type="dxa"/>
+            <w:tcBorders>
+              <w:top w:val="single" w:sz="4" w:space="0" w:color="FFD966"/>
+              <w:left w:val="nil"/>
+              <w:bottom w:val="single" w:sz="4" w:space="0" w:color="FFD966"/>
+              <w:right w:val="single" w:sz="4" w:space="0" w:color="FFD966"/>
+            </w:tcBorders>
+            <w:shd w:val="clear" w:color="FFC000" w:fill="FFC000"/>
+            <w:vAlign w:val="center"/>
+            <w:hideMark/>
+          </w:tcPr>
+          <w:p>
+            <w:pPr>
+              <w:spacing w:after="0" w:line="240" w:lineRule="auto"/>
+              <w:jc w:val="center"/>
+              <w:rPr>
+                <w:rFonts w:ascii="Calibri" w:eastAsia="Times New Roman" w:hAnsi="Calibri" w:cs="Calibri"/>
+                <w:b/>
+                <w:bCs/>
+                <w:color w:val="FFFFFF"/>
+                <w:lang w:eastAsia="en-IN"/>
+              </w:rPr>
+            </w:pPr>
+            <w:r>
+              <w:rPr>
+                <w:rFonts w:ascii="Calibri" w:eastAsia="Times New Roman" w:hAnsi="Calibri" w:cs="Calibri"/>
+                <w:b/>
+                <w:bCs/>
+                <w:color w:val="FFFFFF"/>
+                <w:lang w:eastAsia="en-IN"/>
+              </w:rPr>
+              <w:t>Action</w:t>
+            </w:r>
+          </w:p>
+        </w:tc>
+      </w:tr>
+      <w:tr>
+        <w:trPr>
+          <w:trHeight w:val="576"/>
+        </w:trPr>
+        <w:tc>
+          <w:tcPr>
+            <w:tcW w:w="960" w:type="dxa"/>
+            <w:tcBorders>
+              <w:top w:val="single" w:sz="4" w:space="0" w:color="FFD966"/>
+              <w:left w:val="single" w:sz="4" w:space="0" w:color="FFD966"/>
+              <w:bottom w:val="single" w:sz="4" w:space="0" w:color="FFD966"/>
+              <w:right w:val="nil"/>
+            </w:tcBorders>
+            <w:shd w:val="clear" w:color="FFF2CC" w:fill="FFF2CC"/>
+            <w:vAlign w:val="center"/>
+            <w:hideMark/>
+          </w:tcPr>
+          <w:p>
+            <w:pPr>
+              <w:spacing w:after="0" w:line="240" w:lineRule="auto"/>
+              <w:jc w:val="right"/>
+              <w:rPr>
+                <w:rFonts w:ascii="Calibri" w:eastAsia="Times New Roman" w:hAnsi="Calibri" w:cs="Calibri"/>
+                <w:color w:val="000000"/>
+                <w:lang w:eastAsia="en-IN"/>
+              </w:rPr>
+            </w:pPr>
+            <w:r>
+              <w:rPr>
+                <w:rFonts w:ascii="Calibri" w:eastAsia="Times New Roman" w:hAnsi="Calibri" w:cs="Calibri"/>
+                <w:color w:val="000000"/>
+                <w:lang w:eastAsia="en-IN"/>
+              </w:rPr>
+              <w:t>0</w:t>
+            </w:r>
+          </w:p>
+        </w:tc>
+        <w:tc>
+          <w:tcPr>
+            <w:tcW w:w="1000" w:type="dxa"/>
+            <w:tcBorders>
+              <w:top w:val="single" w:sz="4" w:space="0" w:color="FFD966"/>
+              <w:left w:val="nil"/>
+              <w:bottom w:val="single" w:sz="4" w:space="0" w:color="FFD966"/>
+              <w:right w:val="nil"/>
+            </w:tcBorders>
+            <w:shd w:val="clear" w:color="FFF2CC" w:fill="FFF2CC"/>
+            <w:vAlign w:val="center"/>
+            <w:hideMark/>
+          </w:tcPr>
+          <w:p>
+            <w:pPr>
+              <w:spacing w:after="0" w:line="240" w:lineRule="auto"/>
+              <w:jc w:val="right"/>
+              <w:rPr>
+                <w:rFonts w:ascii="Calibri" w:eastAsia="Times New Roman" w:hAnsi="Calibri" w:cs="Calibri"/>
+                <w:color w:val="000000"/>
+                <w:lang w:eastAsia="en-IN"/>
+              </w:rPr>
+            </w:pPr>
+            <w:r>
+              <w:rPr>
+                <w:rFonts w:ascii="Calibri" w:eastAsia="Times New Roman" w:hAnsi="Calibri" w:cs="Calibri"/>
+                <w:color w:val="000000"/>
+                <w:lang w:eastAsia="en-IN"/>
+              </w:rPr>
+              <w:t>3</w:t>
+            </w:r>
+          </w:p>
+        </w:tc>
+        <w:tc>
+          <w:tcPr>
+            <w:tcW w:w="1480" w:type="dxa"/>
+            <w:tcBorders>
+              <w:top w:val="single" w:sz="4" w:space="0" w:color="FFD966"/>
+              <w:left w:val="nil"/>
+              <w:bottom w:val="single" w:sz="4" w:space="0" w:color="FFD966"/>
+              <w:right w:val="nil"/>
+            </w:tcBorders>
+            <w:shd w:val="clear" w:color="FFF2CC" w:fill="FFF2CC"/>
+            <w:vAlign w:val="center"/>
+            <w:hideMark/>
+          </w:tcPr>
+          <w:p>
+            <w:pPr>
+              <w:spacing w:after="0" w:line="240" w:lineRule="auto"/>
+              <w:jc w:val="right"/>
+              <w:rPr>
+                <w:rFonts w:ascii="Calibri" w:eastAsia="Times New Roman" w:hAnsi="Calibri" w:cs="Calibri"/>
+                <w:color w:val="000000"/>
+                <w:lang w:eastAsia="en-IN"/>
+              </w:rPr>
+            </w:pPr>
+            <w:r>
+              <w:rPr>
+                <w:rFonts w:ascii="Calibri" w:eastAsia="Times New Roman" w:hAnsi="Calibri" w:cs="Calibri"/>
+                <w:color w:val="000000"/>
+                <w:lang w:eastAsia="en-IN"/>
+              </w:rPr>
+              <w:t>7</w:t>
+            </w:r>
+          </w:p>
+        </w:tc>
+        <w:tc>
+          <w:tcPr>
+            <w:tcW w:w="2200" w:type="dxa"/>
+            <w:tcBorders>
+              <w:top w:val="single" w:sz="4" w:space="0" w:color="FFD966"/>
+              <w:left w:val="nil"/>
+              <w:bottom w:val="single" w:sz="4" w:space="0" w:color="FFD966"/>
+              <w:right w:val="nil"/>
+            </w:tcBorders>
+            <w:shd w:val="clear" w:color="FFF2CC" w:fill="FFF2CC"/>
+            <w:vAlign w:val="center"/>
+            <w:hideMark/>
+          </w:tcPr>
+          <w:p>
+            <w:pPr>
+              <w:spacing w:after="0" w:line="240" w:lineRule="auto"/>
+              <w:rPr>
+                <w:rFonts w:ascii="Calibri" w:eastAsia="Times New Roman" w:hAnsi="Calibri" w:cs="Calibri"/>
+                <w:color w:val="000000"/>
+                <w:lang w:eastAsia="en-IN"/>
+              </w:rPr>
+            </w:pPr>
+            <w:r>
+              <w:rPr>
+                <w:rFonts w:ascii="Calibri" w:eastAsia="Times New Roman" w:hAnsi="Calibri" w:cs="Calibri"/>
+                <w:color w:val="000000"/>
+                <w:lang w:eastAsia="en-IN"/>
+              </w:rPr>
+              <w:t>{}</w:t>
+            </w:r>
+          </w:p>
+        </w:tc>
+        <w:tc>
+          <w:tcPr>
+            <w:tcW w:w="2200" w:type="dxa"/>
+            <w:tcBorders>
+              <w:top w:val="single" w:sz="4" w:space="0" w:color="FFD966"/>
+              <w:left w:val="nil"/>
+              <w:bottom w:val="single" w:sz="4" w:space="0" w:color="FFD966"/>
+              <w:right w:val="nil"/>
+            </w:tcBorders>
+            <w:shd w:val="clear" w:color="FFF2CC" w:fill="FFF2CC"/>
+            <w:vAlign w:val="center"/>
+            <w:hideMark/>
+          </w:tcPr>
+          <w:p>
+            <w:pPr>
+              <w:spacing w:after="0" w:line="240" w:lineRule="auto"/>
+              <w:rPr>
+                <w:rFonts w:ascii="Calibri" w:eastAsia="Times New Roman" w:hAnsi="Calibri" w:cs="Calibri"/>
+                <w:color w:val="000000"/>
+                <w:lang w:eastAsia="en-IN"/>
+              </w:rPr>
+            </w:pPr>
+            <w:r>
+              <w:rPr>
+                <w:rFonts w:ascii="Segoe UI Symbol" w:eastAsia="Times New Roman" w:hAnsi="Segoe UI Symbol" w:cs="Segoe UI Symbol"/>
+                <w:color w:val="000000"/>
+                <w:lang w:eastAsia="en-IN"/>
+              </w:rPr>
+              <w:t>❌</w:t>
+            </w:r>
+          </w:p>
+        </w:tc>
+        <w:tc>
+          <w:tcPr>
+            <w:tcW w:w="1180" w:type="dxa"/>
+            <w:tcBorders>
+              <w:top w:val="single" w:sz="4" w:space="0" w:color="FFD966"/>
+              <w:left w:val="nil"/>
+              <w:bottom w:val="single" w:sz="4" w:space="0" w:color="FFD966"/>
+              <w:right w:val="single" w:sz="4" w:space="0" w:color="FFD966"/>
+            </w:tcBorders>
+            <w:shd w:val="clear" w:color="FFF2CC" w:fill="FFF2CC"/>
+            <w:vAlign w:val="center"/>
+            <w:hideMark/>
+          </w:tcPr>
+          <w:p>
+            <w:pPr>
+              <w:spacing w:after="0" w:line="240" w:lineRule="auto"/>
+              <w:rPr>
+                <w:rFonts w:ascii="Calibri" w:eastAsia="Times New Roman" w:hAnsi="Calibri" w:cs="Calibri"/>
+                <w:color w:val="000000"/>
+                <w:lang w:eastAsia="en-IN"/>
+              </w:rPr>
+            </w:pPr>
+            <w:r>
+              <w:rPr>
+                <w:rFonts w:ascii="Calibri" w:eastAsia="Times New Roman" w:hAnsi="Calibri" w:cs="Calibri"/>
+                <w:color w:val="000000"/>
+                <w:lang w:eastAsia="en-IN"/>
+              </w:rPr>
+              <w:t>Add 3 → map[3]=0</w:t>
+            </w:r>
+          </w:p>
+        </w:tc>
+      </w:tr>
+      <w:tr>
+        <w:trPr>
+          <w:trHeight w:val="576"/>
+        </w:trPr>
+        <w:tc>
+          <w:tcPr>
+            <w:tcW w:w="960" w:type="dxa"/>
+            <w:tcBorders>
+              <w:top w:val="single" w:sz="4" w:space="0" w:color="FFD966"/>
+              <w:left w:val="single" w:sz="4" w:space="0" w:color="FFD966"/>
+              <w:bottom w:val="single" w:sz="4" w:space="0" w:color="FFD966"/>
+              <w:right w:val="nil"/>
+            </w:tcBorders>
+            <w:shd w:val="clear" w:color="auto" w:fill="auto"/>
+            <w:vAlign w:val="center"/>
+            <w:hideMark/>
+          </w:tcPr>
+          <w:p>
+            <w:pPr>
+              <w:spacing w:after="0" w:line="240" w:lineRule="auto"/>
+              <w:jc w:val="right"/>
+              <w:rPr>
+                <w:rFonts w:ascii="Calibri" w:eastAsia="Times New Roman" w:hAnsi="Calibri" w:cs="Calibri"/>
+                <w:color w:val="000000"/>
+                <w:lang w:eastAsia="en-IN"/>
+              </w:rPr>
+            </w:pPr>
+            <w:r>
+              <w:rPr>
+                <w:rFonts w:ascii="Calibri" w:eastAsia="Times New Roman" w:hAnsi="Calibri" w:cs="Calibri"/>
+                <w:color w:val="000000"/>
+                <w:lang w:eastAsia="en-IN"/>
+              </w:rPr>
+              <w:t>1</w:t>
+            </w:r>
+          </w:p>
+        </w:tc>
+        <w:tc>
+          <w:tcPr>
+            <w:tcW w:w="1000" w:type="dxa"/>
+            <w:tcBorders>
+              <w:top w:val="single" w:sz="4" w:space="0" w:color="FFD966"/>
+              <w:left w:val="nil"/>
+              <w:bottom w:val="single" w:sz="4" w:space="0" w:color="FFD966"/>
+              <w:right w:val="nil"/>
+            </w:tcBorders>
+            <w:shd w:val="clear" w:color="auto" w:fill="auto"/>
+            <w:vAlign w:val="center"/>
+            <w:hideMark/>
+          </w:tcPr>
+          <w:p>
+            <w:pPr>
+              <w:spacing w:after="0" w:line="240" w:lineRule="auto"/>
+              <w:jc w:val="right"/>
+              <w:rPr>
+                <w:rFonts w:ascii="Calibri" w:eastAsia="Times New Roman" w:hAnsi="Calibri" w:cs="Calibri"/>
+                <w:color w:val="000000"/>
+                <w:lang w:eastAsia="en-IN"/>
+              </w:rPr>
+            </w:pPr>
+            <w:r>
+              <w:rPr>
+                <w:rFonts w:ascii="Calibri" w:eastAsia="Times New Roman" w:hAnsi="Calibri" w:cs="Calibri"/>
+                <w:color w:val="000000"/>
+                <w:lang w:eastAsia="en-IN"/>
+              </w:rPr>
+              <w:t>1</w:t>
+            </w:r>
+          </w:p>
+        </w:tc>
+        <w:tc>
+          <w:tcPr>
+            <w:tcW w:w="1480" w:type="dxa"/>
+            <w:tcBorders>
+              <w:top w:val="single" w:sz="4" w:space="0" w:color="FFD966"/>
+              <w:left w:val="nil"/>
+              <w:bottom w:val="single" w:sz="4" w:space="0" w:color="FFD966"/>
+              <w:right w:val="nil"/>
+            </w:tcBorders>
+            <w:shd w:val="clear" w:color="auto" w:fill="auto"/>
+            <w:vAlign w:val="center"/>
+            <w:hideMark/>
+          </w:tcPr>
+          <w:p>
+            <w:pPr>
+              <w:spacing w:after="0" w:line="240" w:lineRule="auto"/>
+              <w:jc w:val="right"/>
+              <w:rPr>
+                <w:rFonts w:ascii="Calibri" w:eastAsia="Times New Roman" w:hAnsi="Calibri" w:cs="Calibri"/>
+                <w:color w:val="000000"/>
+                <w:lang w:eastAsia="en-IN"/>
+              </w:rPr>
+            </w:pPr>
+            <w:r>
+              <w:rPr>
+                <w:rFonts w:ascii="Calibri" w:eastAsia="Times New Roman" w:hAnsi="Calibri" w:cs="Calibri"/>
+                <w:color w:val="000000"/>
+                <w:lang w:eastAsia="en-IN"/>
+              </w:rPr>
+              <w:t>9</w:t>
+            </w:r>
+          </w:p>
+        </w:tc>
+        <w:tc>
+          <w:tcPr>
+            <w:tcW w:w="2200" w:type="dxa"/>
+            <w:tcBorders>
+              <w:top w:val="single" w:sz="4" w:space="0" w:color="FFD966"/>
+              <w:left w:val="nil"/>
+              <w:bottom w:val="single" w:sz="4" w:space="0" w:color="FFD966"/>
+              <w:right w:val="nil"/>
+            </w:tcBorders>
+            <w:shd w:val="clear" w:color="auto" w:fill="auto"/>
+            <w:vAlign w:val="center"/>
+            <w:hideMark/>
+          </w:tcPr>
+          <w:p>
+            <w:pPr>
+              <w:spacing w:after="0" w:line="240" w:lineRule="auto"/>
+              <w:rPr>
+                <w:rFonts w:ascii="Calibri" w:eastAsia="Times New Roman" w:hAnsi="Calibri" w:cs="Calibri"/>
+                <w:color w:val="000000"/>
+                <w:lang w:eastAsia="en-IN"/>
+              </w:rPr>
+            </w:pPr>
+            <w:r>
+              <w:rPr>
+                <w:rFonts w:ascii="Calibri" w:eastAsia="Times New Roman" w:hAnsi="Calibri" w:cs="Calibri"/>
+                <w:color w:val="000000"/>
+                <w:lang w:eastAsia="en-IN"/>
+              </w:rPr>
+              <w:t>{3=0}</w:t>
+            </w:r>
+          </w:p>
+        </w:tc>
+        <w:tc>
+          <w:tcPr>
+            <w:tcW w:w="2200" w:type="dxa"/>
+            <w:tcBorders>
+              <w:top w:val="single" w:sz="4" w:space="0" w:color="FFD966"/>
+              <w:left w:val="nil"/>
+              <w:bottom w:val="single" w:sz="4" w:space="0" w:color="FFD966"/>
+              <w:right w:val="nil"/>
+            </w:tcBorders>
+            <w:shd w:val="clear" w:color="auto" w:fill="auto"/>
+            <w:vAlign w:val="center"/>
+            <w:hideMark/>
+          </w:tcPr>
+          <w:p>
+            <w:pPr>
+              <w:spacing w:after="0" w:line="240" w:lineRule="auto"/>
+              <w:rPr>
+                <w:rFonts w:ascii="Calibri" w:eastAsia="Times New Roman" w:hAnsi="Calibri" w:cs="Calibri"/>
+                <w:color w:val="000000"/>
+                <w:lang w:eastAsia="en-IN"/>
+              </w:rPr>
+            </w:pPr>
+            <w:r>
+              <w:rPr>
+                <w:rFonts w:ascii="Segoe UI Symbol" w:eastAsia="Times New Roman" w:hAnsi="Segoe UI Symbol" w:cs="Segoe UI Symbol"/>
+                <w:color w:val="000000"/>
+                <w:lang w:eastAsia="en-IN"/>
+              </w:rPr>
+              <w:t>❌</w:t>
+            </w:r>
+          </w:p>
+        </w:tc>
+        <w:tc>
+          <w:tcPr>
+            <w:tcW w:w="1180" w:type="dxa"/>
+            <w:tcBorders>
+              <w:top w:val="single" w:sz="4" w:space="0" w:color="FFD966"/>
+              <w:left w:val="nil"/>
+              <w:bottom w:val="single" w:sz="4" w:space="0" w:color="FFD966"/>
+              <w:right w:val="single" w:sz="4" w:space="0" w:color="FFD966"/>
+            </w:tcBorders>
+            <w:shd w:val="clear" w:color="auto" w:fill="auto"/>
+            <w:vAlign w:val="center"/>
+            <w:hideMark/>
+          </w:tcPr>
+          <w:p>
+            <w:pPr>
+              <w:spacing w:after="0" w:line="240" w:lineRule="auto"/>
+              <w:rPr>
+                <w:rFonts w:ascii="Calibri" w:eastAsia="Times New Roman" w:hAnsi="Calibri" w:cs="Calibri"/>
+                <w:color w:val="000000"/>
+                <w:lang w:eastAsia="en-IN"/>
+              </w:rPr>
+            </w:pPr>
+            <w:r>
+              <w:rPr>
+                <w:rFonts w:ascii="Calibri" w:eastAsia="Times New Roman" w:hAnsi="Calibri" w:cs="Calibri"/>
+                <w:color w:val="000000"/>
+                <w:lang w:eastAsia="en-IN"/>
+              </w:rPr>
+              <w:t>Add 1 → map[1]=1</w:t>
+            </w:r>
+          </w:p>
+        </w:tc>
+      </w:tr>
+      <w:tr>
+        <w:trPr>
+          <w:trHeight w:val="576"/>
+        </w:trPr>
+        <w:tc>
+          <w:tcPr>
+            <w:tcW w:w="960" w:type="dxa"/>
+            <w:tcBorders>
+              <w:top w:val="single" w:sz="4" w:space="0" w:color="FFD966"/>
+              <w:left w:val="single" w:sz="4" w:space="0" w:color="FFD966"/>
+              <w:bottom w:val="single" w:sz="4" w:space="0" w:color="FFD966"/>
+              <w:right w:val="nil"/>
+            </w:tcBorders>
+            <w:shd w:val="clear" w:color="FFF2CC" w:fill="FFF2CC"/>
+            <w:vAlign w:val="center"/>
+            <w:hideMark/>
+          </w:tcPr>
+          <w:p>
+            <w:pPr>
+              <w:spacing w:after="0" w:line="240" w:lineRule="auto"/>
+              <w:jc w:val="right"/>
+              <w:rPr>
+                <w:rFonts w:ascii="Calibri" w:eastAsia="Times New Roman" w:hAnsi="Calibri" w:cs="Calibri"/>
+                <w:color w:val="000000"/>
+                <w:lang w:eastAsia="en-IN"/>
+              </w:rPr>
+            </w:pPr>
+            <w:r>
+              <w:rPr>
+                <w:rFonts w:ascii="Calibri" w:eastAsia="Times New Roman" w:hAnsi="Calibri" w:cs="Calibri"/>
+                <w:color w:val="000000"/>
+                <w:lang w:eastAsia="en-IN"/>
+              </w:rPr>
+              <w:t>2</w:t>
+            </w:r>
+          </w:p>
+        </w:tc>
+        <w:tc>
+          <w:tcPr>
+            <w:tcW w:w="1000" w:type="dxa"/>
+            <w:tcBorders>
+              <w:top w:val="single" w:sz="4" w:space="0" w:color="FFD966"/>
+              <w:left w:val="nil"/>
+              <w:bottom w:val="single" w:sz="4" w:space="0" w:color="FFD966"/>
+              <w:right w:val="nil"/>
+            </w:tcBorders>
+            <w:shd w:val="clear" w:color="FFF2CC" w:fill="FFF2CC"/>
+            <w:vAlign w:val="center"/>
+            <w:hideMark/>
+          </w:tcPr>
+          <w:p>
+            <w:pPr>
+              <w:spacing w:after="0" w:line="240" w:lineRule="auto"/>
+              <w:jc w:val="right"/>
+              <w:rPr>
+                <w:rFonts w:ascii="Calibri" w:eastAsia="Times New Roman" w:hAnsi="Calibri" w:cs="Calibri"/>
+                <w:color w:val="000000"/>
+                <w:lang w:eastAsia="en-IN"/>
+              </w:rPr>
+            </w:pPr>
+            <w:r>
+              <w:rPr>
+                <w:rFonts w:ascii="Calibri" w:eastAsia="Times New Roman" w:hAnsi="Calibri" w:cs="Calibri"/>
+                <w:color w:val="000000"/>
+                <w:lang w:eastAsia="en-IN"/>
+              </w:rPr>
+              <w:t>4</w:t>
+            </w:r>
+          </w:p>
+        </w:tc>
+        <w:tc>
+          <w:tcPr>
+            <w:tcW w:w="1480" w:type="dxa"/>
+            <w:tcBorders>
+              <w:top w:val="single" w:sz="4" w:space="0" w:color="FFD966"/>
+              <w:left w:val="nil"/>
+              <w:bottom w:val="single" w:sz="4" w:space="0" w:color="FFD966"/>
+              <w:right w:val="nil"/>
+            </w:tcBorders>
+            <w:shd w:val="clear" w:color="FFF2CC" w:fill="FFF2CC"/>
+            <w:vAlign w:val="center"/>
+            <w:hideMark/>
+          </w:tcPr>
+          <w:p>
+            <w:pPr>
+              <w:spacing w:after="0" w:line="240" w:lineRule="auto"/>
+              <w:jc w:val="right"/>
+              <w:rPr>
+                <w:rFonts w:ascii="Calibri" w:eastAsia="Times New Roman" w:hAnsi="Calibri" w:cs="Calibri"/>
+                <w:color w:val="000000"/>
+                <w:lang w:eastAsia="en-IN"/>
+              </w:rPr>
+            </w:pPr>
+            <w:r>
+              <w:rPr>
+                <w:rFonts w:ascii="Calibri" w:eastAsia="Times New Roman" w:hAnsi="Calibri" w:cs="Calibri"/>
+                <w:color w:val="000000"/>
+                <w:lang w:eastAsia="en-IN"/>
+              </w:rPr>
+              <w:t>6</w:t>
+            </w:r>
+          </w:p>
+        </w:tc>
+        <w:tc>
+          <w:tcPr>
+            <w:tcW w:w="2200" w:type="dxa"/>
+            <w:tcBorders>
+              <w:top w:val="single" w:sz="4" w:space="0" w:color="FFD966"/>
+              <w:left w:val="nil"/>
+              <w:bottom w:val="single" w:sz="4" w:space="0" w:color="FFD966"/>
+              <w:right w:val="nil"/>
+            </w:tcBorders>
+            <w:shd w:val="clear" w:color="FFF2CC" w:fill="FFF2CC"/>
+            <w:vAlign w:val="center"/>
+            <w:hideMark/>
+          </w:tcPr>
+          <w:p>
+            <w:pPr>
+              <w:spacing w:after="0" w:line="240" w:lineRule="auto"/>
+              <w:rPr>
+                <w:rFonts w:ascii="Calibri" w:eastAsia="Times New Roman" w:hAnsi="Calibri" w:cs="Calibri"/>
+                <w:color w:val="000000"/>
+                <w:lang w:eastAsia="en-IN"/>
+              </w:rPr>
+            </w:pPr>
+            <w:r>
+              <w:rPr>
+                <w:rFonts w:ascii="Calibri" w:eastAsia="Times New Roman" w:hAnsi="Calibri" w:cs="Calibri"/>
+                <w:color w:val="000000"/>
+                <w:lang w:eastAsia="en-IN"/>
+              </w:rPr>
+              <w:t>{3=0, 1=1}</w:t>
+            </w:r>
+          </w:p>
+        </w:tc>
+        <w:tc>
+          <w:tcPr>
+            <w:tcW w:w="2200" w:type="dxa"/>
+            <w:tcBorders>
+              <w:top w:val="single" w:sz="4" w:space="0" w:color="FFD966"/>
+              <w:left w:val="nil"/>
+              <w:bottom w:val="single" w:sz="4" w:space="0" w:color="FFD966"/>
+              <w:right w:val="nil"/>
+            </w:tcBorders>
+            <w:shd w:val="clear" w:color="FFF2CC" w:fill="FFF2CC"/>
+            <w:vAlign w:val="center"/>
+            <w:hideMark/>
+          </w:tcPr>
+          <w:p>
+            <w:pPr>
+              <w:spacing w:after="0" w:line="240" w:lineRule="auto"/>
+              <w:rPr>
+                <w:rFonts w:ascii="Calibri" w:eastAsia="Times New Roman" w:hAnsi="Calibri" w:cs="Calibri"/>
+                <w:color w:val="000000"/>
+                <w:lang w:eastAsia="en-IN"/>
+              </w:rPr>
+            </w:pPr>
+            <w:r>
+              <w:rPr>
+                <w:rFonts w:ascii="Segoe UI Symbol" w:eastAsia="Times New Roman" w:hAnsi="Segoe UI Symbol" w:cs="Segoe UI Symbol"/>
+                <w:color w:val="000000"/>
+                <w:lang w:eastAsia="en-IN"/>
+              </w:rPr>
+              <w:t>❌</w:t>
+            </w:r>
+          </w:p>
+        </w:tc>
+        <w:tc>
+          <w:tcPr>
+            <w:tcW w:w="1180" w:type="dxa"/>
+            <w:tcBorders>
+              <w:top w:val="single" w:sz="4" w:space="0" w:color="FFD966"/>
+              <w:left w:val="nil"/>
+              <w:bottom w:val="single" w:sz="4" w:space="0" w:color="FFD966"/>
+              <w:right w:val="single" w:sz="4" w:space="0" w:color="FFD966"/>
+            </w:tcBorders>
+            <w:shd w:val="clear" w:color="FFF2CC" w:fill="FFF2CC"/>
+            <w:vAlign w:val="center"/>
+            <w:hideMark/>
+          </w:tcPr>
+          <w:p>
+            <w:pPr>
+              <w:spacing w:after="0" w:line="240" w:lineRule="auto"/>
+              <w:rPr>
+                <w:rFonts w:ascii="Calibri" w:eastAsia="Times New Roman" w:hAnsi="Calibri" w:cs="Calibri"/>
+                <w:color w:val="000000"/>
+                <w:lang w:eastAsia="en-IN"/>
+              </w:rPr>
+            </w:pPr>
+            <w:r>
+              <w:rPr>
+                <w:rFonts w:ascii="Calibri" w:eastAsia="Times New Roman" w:hAnsi="Calibri" w:cs="Calibri"/>
+                <w:color w:val="000000"/>
+                <w:lang w:eastAsia="en-IN"/>
+              </w:rPr>
+              <w:t>Add 4 → map[4]=2</w:t>
+            </w:r>
+          </w:p>
+        </w:tc>
+      </w:tr>
+      <w:tr>
+        <w:trPr>
+          <w:trHeight w:val="576"/>
+        </w:trPr>
+        <w:tc>
+          <w:tcPr>
+            <w:tcW w:w="960" w:type="dxa"/>
+            <w:tcBorders>
+              <w:top w:val="single" w:sz="4" w:space="0" w:color="FFD966"/>
+              <w:left w:val="single" w:sz="4" w:space="0" w:color="FFD966"/>
+              <w:bottom w:val="single" w:sz="4" w:space="0" w:color="FFD966"/>
+              <w:right w:val="nil"/>
+            </w:tcBorders>
+            <w:shd w:val="clear" w:color="auto" w:fill="auto"/>
+            <w:vAlign w:val="center"/>
+            <w:hideMark/>
+          </w:tcPr>
+          <w:p>
+            <w:pPr>
+              <w:spacing w:after="0" w:line="240" w:lineRule="auto"/>
+              <w:jc w:val="right"/>
+              <w:rPr>
+                <w:rFonts w:ascii="Calibri" w:eastAsia="Times New Roman" w:hAnsi="Calibri" w:cs="Calibri"/>
+                <w:color w:val="000000"/>
+                <w:lang w:eastAsia="en-IN"/>
+              </w:rPr>
+            </w:pPr>
+            <w:r>
+              <w:rPr>
+                <w:rFonts w:ascii="Calibri" w:eastAsia="Times New Roman" w:hAnsi="Calibri" w:cs="Calibri"/>
+                <w:color w:val="000000"/>
+                <w:lang w:eastAsia="en-IN"/>
+              </w:rPr>
+              <w:t>3</w:t>
+            </w:r>
+          </w:p>
+        </w:tc>
+        <w:tc>
+          <w:tcPr>
+            <w:tcW w:w="1000" w:type="dxa"/>
+            <w:tcBorders>
+              <w:top w:val="single" w:sz="4" w:space="0" w:color="FFD966"/>
+              <w:left w:val="nil"/>
+              <w:bottom w:val="single" w:sz="4" w:space="0" w:color="FFD966"/>
+              <w:right w:val="nil"/>
+            </w:tcBorders>
+            <w:shd w:val="clear" w:color="auto" w:fill="auto"/>
+            <w:vAlign w:val="center"/>
+            <w:hideMark/>
+          </w:tcPr>
+          <w:p>
+            <w:pPr>
+              <w:spacing w:after="0" w:line="240" w:lineRule="auto"/>
+              <w:jc w:val="right"/>
+              <w:rPr>
+                <w:rFonts w:ascii="Calibri" w:eastAsia="Times New Roman" w:hAnsi="Calibri" w:cs="Calibri"/>
+                <w:color w:val="000000"/>
+                <w:lang w:eastAsia="en-IN"/>
+              </w:rPr>
+            </w:pPr>
+            <w:r>
+              <w:rPr>
+                <w:rFonts w:ascii="Calibri" w:eastAsia="Times New Roman" w:hAnsi="Calibri" w:cs="Calibri"/>
+                <w:color w:val="000000"/>
+                <w:lang w:eastAsia="en-IN"/>
+              </w:rPr>
+              <w:t>6</w:t>
+            </w:r>
+          </w:p>
+        </w:tc>
+        <w:tc>
+          <w:tcPr>
+            <w:tcW w:w="1480" w:type="dxa"/>
+            <w:tcBorders>
+              <w:top w:val="single" w:sz="4" w:space="0" w:color="FFD966"/>
+              <w:left w:val="nil"/>
+              <w:bottom w:val="single" w:sz="4" w:space="0" w:color="FFD966"/>
+              <w:right w:val="nil"/>
+            </w:tcBorders>
+            <w:shd w:val="clear" w:color="auto" w:fill="auto"/>
+            <w:vAlign w:val="center"/>
+            <w:hideMark/>
+          </w:tcPr>
+          <w:p>
+            <w:pPr>
+              <w:spacing w:after="0" w:line="240" w:lineRule="auto"/>
+              <w:jc w:val="right"/>
+              <w:rPr>
+                <w:rFonts w:ascii="Calibri" w:eastAsia="Times New Roman" w:hAnsi="Calibri" w:cs="Calibri"/>
+                <w:color w:val="000000"/>
+                <w:lang w:eastAsia="en-IN"/>
+              </w:rPr>
+            </w:pPr>
+            <w:r>
+              <w:rPr>
+                <w:rFonts w:ascii="Calibri" w:eastAsia="Times New Roman" w:hAnsi="Calibri" w:cs="Calibri"/>
+                <w:color w:val="000000"/>
+                <w:lang w:eastAsia="en-IN"/>
+              </w:rPr>
+              <w:t>4</w:t>
+            </w:r>
+          </w:p>
+        </w:tc>
+        <w:tc>
+          <w:tcPr>
+            <w:tcW w:w="2200" w:type="dxa"/>
+            <w:tcBorders>
+              <w:top w:val="single" w:sz="4" w:space="0" w:color="FFD966"/>
+              <w:left w:val="nil"/>
+              <w:bottom w:val="single" w:sz="4" w:space="0" w:color="FFD966"/>
+              <w:right w:val="nil"/>
+            </w:tcBorders>
+            <w:shd w:val="clear" w:color="auto" w:fill="auto"/>
+            <w:vAlign w:val="center"/>
+            <w:hideMark/>
+          </w:tcPr>
+          <w:p>
+            <w:pPr>
+              <w:spacing w:after="0" w:line="240" w:lineRule="auto"/>
+              <w:rPr>
+                <w:rFonts w:ascii="Calibri" w:eastAsia="Times New Roman" w:hAnsi="Calibri" w:cs="Calibri"/>
+                <w:color w:val="000000"/>
+                <w:lang w:eastAsia="en-IN"/>
+              </w:rPr>
+            </w:pPr>
+            <w:r>
+              <w:rPr>
+                <w:rFonts w:ascii="Calibri" w:eastAsia="Times New Roman" w:hAnsi="Calibri" w:cs="Calibri"/>
+                <w:color w:val="000000"/>
+                <w:lang w:eastAsia="en-IN"/>
+              </w:rPr>
+              <w:t>{3=0, 1=1, 4=2}</w:t>
+            </w:r>
+          </w:p>
+        </w:tc>
+        <w:tc>
+          <w:tcPr>
+            <w:tcW w:w="2200" w:type="dxa"/>
+            <w:tcBorders>
+              <w:top w:val="single" w:sz="4" w:space="0" w:color="FFD966"/>
+              <w:left w:val="nil"/>
+              <w:bottom w:val="single" w:sz="4" w:space="0" w:color="FFD966"/>
+              <w:right w:val="nil"/>
+            </w:tcBorders>
+            <w:shd w:val="clear" w:color="auto" w:fill="auto"/>
+            <w:vAlign w:val="center"/>
+            <w:hideMark/>
+          </w:tcPr>
+          <w:p>
+            <w:pPr>
+              <w:spacing w:after="0" w:line="240" w:lineRule="auto"/>
+              <w:rPr>
+                <w:rFonts w:ascii="Calibri" w:eastAsia="Times New Roman" w:hAnsi="Calibri" w:cs="Calibri"/>
+                <w:color w:val="000000"/>
+                <w:lang w:eastAsia="en-IN"/>
+              </w:rPr>
+            </w:pPr>
+            <w:r>
+              <w:rPr>
+                <w:rFonts w:ascii="Segoe UI Symbol" w:eastAsia="Times New Roman" w:hAnsi="Segoe UI Symbol" w:cs="Segoe UI Symbol"/>
+                <w:color w:val="000000"/>
+                <w:lang w:eastAsia="en-IN"/>
+              </w:rPr>
+              <w:t>✅</w:t>
+            </w:r>
+            <w:r>
+              <w:rPr>
+                <w:rFonts w:ascii="Calibri" w:eastAsia="Times New Roman" w:hAnsi="Calibri" w:cs="Calibri"/>
+                <w:color w:val="000000"/>
+                <w:lang w:eastAsia="en-IN"/>
+              </w:rPr>
+              <w:t xml:space="preserve"> → found 4</w:t>
+            </w:r>
+          </w:p>
+        </w:tc>
+        <w:tc>
+          <w:tcPr>
+            <w:tcW w:w="1180" w:type="dxa"/>
+            <w:tcBorders>
+              <w:top w:val="single" w:sz="4" w:space="0" w:color="FFD966"/>
+              <w:left w:val="nil"/>
+              <w:bottom w:val="single" w:sz="4" w:space="0" w:color="FFD966"/>
+              <w:right w:val="single" w:sz="4" w:space="0" w:color="FFD966"/>
+            </w:tcBorders>
+            <w:shd w:val="clear" w:color="auto" w:fill="auto"/>
+            <w:vAlign w:val="center"/>
+            <w:hideMark/>
+          </w:tcPr>
+          <w:p>
+            <w:pPr>
+              <w:spacing w:after="0" w:line="240" w:lineRule="auto"/>
+              <w:rPr>
+                <w:rFonts w:ascii="Calibri" w:eastAsia="Times New Roman" w:hAnsi="Calibri" w:cs="Calibri"/>
+                <w:color w:val="000000"/>
+                <w:lang w:eastAsia="en-IN"/>
+              </w:rPr>
+            </w:pPr>
+            <w:r>
+              <w:rPr>
+                <w:rFonts w:ascii="Calibri" w:eastAsia="Times New Roman" w:hAnsi="Calibri" w:cs="Calibri"/>
+                <w:color w:val="000000"/>
+                <w:lang w:eastAsia="en-IN"/>
+              </w:rPr>
+              <w:t xml:space="preserve">Return </w:t>
+            </w:r>
+            <w:r>
+              <w:rPr>
+                <w:rFonts w:ascii="Arial Unicode MS" w:eastAsia="Times New Roman" w:hAnsi="Arial Unicode MS" w:cs="Calibri"/>
+                <w:color w:val="000000"/>
+                <w:sz w:val="20"/>
+                <w:szCs w:val="20"/>
+                <w:lang w:eastAsia="en-IN"/>
+              </w:rPr>
+              <w:t>[2, 3]</w:t>
+            </w:r>
+            <w:r>
+              <w:rPr>
+                <w:rFonts w:ascii="Calibri" w:eastAsia="Times New Roman" w:hAnsi="Calibri" w:cs="Calibri"/>
+                <w:color w:val="000000"/>
+                <w:lang w:eastAsia="en-IN"/>
+              </w:rPr>
+              <w:t xml:space="preserve"> </w:t>
+            </w:r>
+            <w:r>
+              <w:rPr>
+                <w:rFonts w:ascii="Segoe UI Symbol" w:eastAsia="Times New Roman" w:hAnsi="Segoe UI Symbol" w:cs="Segoe UI Symbol"/>
+                <w:color w:val="000000"/>
+                <w:lang w:eastAsia="en-IN"/>
+              </w:rPr>
+              <w:t>✅</w:t>
+            </w:r>
+          </w:p>
+        </w:tc>
+      </w:tr>
+    </w:tbl>
+    <w:p>
+      <w:pPr>
+        <w:rPr>
+          <w:lang w:eastAsia="en-IN"/>
+        </w:rPr>
+      </w:pPr>
       <w:bookmarkStart w:id="0" w:name="_GoBack"/>
       <w:bookmarkEnd w:id="0"/>
-      <w:r>
-        <w:rPr>
-          <w:lang w:eastAsia="en-IN"/>
-        </w:rPr>
-        <w:lastRenderedPageBreak/>
+    </w:p>
+    <w:p>
+      <w:pPr>
+        <w:pStyle w:val="Heading1"/>
+        <w:rPr>
+          <w:lang w:eastAsia="en-IN"/>
+        </w:rPr>
+      </w:pPr>
+      <w:r>
+        <w:rPr>
+          <w:lang w:eastAsia="en-IN"/>
+        </w:rPr>
         <w:t>Solution 2</w:t>
       </w:r>
     </w:p>
@@ -2322,6 +5590,465 @@
     </w:sectPr>
   </w:body>
 </w:document>
+</file>
+
+<file path=word/endnotes.xml><?xml version="1.0" encoding="utf-8"?>
+<w:endnotes xmlns:wpc="http://schemas.microsoft.com/office/word/2010/wordprocessingCanvas" xmlns:cx="http://schemas.microsoft.com/office/drawing/2014/chartex" xmlns:cx1="http://schemas.microsoft.com/office/drawing/2015/9/8/chartex" xmlns:mc="http://schemas.openxmlformats.org/markup-compatibility/2006" xmlns:o="urn:schemas-microsoft-com:office:office" xmlns:r="http://schemas.openxmlformats.org/officeDocument/2006/relationships" xmlns:m="http://schemas.openxmlformats.org/officeDocument/2006/math" xmlns:v="urn:schemas-microsoft-com:vml" xmlns:wp14="http://schemas.microsoft.com/office/word/2010/wordprocessingDrawing" xmlns:wp="http://schemas.openxmlformats.org/drawingml/2006/wordprocessingDrawing" xmlns:w10="urn:schemas-microsoft-com:office:word" xmlns:w="http://schemas.openxmlformats.org/wordprocessingml/2006/main" xmlns:w14="http://schemas.microsoft.com/office/word/2010/wordml" xmlns:w15="http://schemas.microsoft.com/office/word/2012/wordml" xmlns:w16se="http://schemas.microsoft.com/office/word/2015/wordml/symex" xmlns:wpg="http://schemas.microsoft.com/office/word/2010/wordprocessingGroup" xmlns:wpi="http://schemas.microsoft.com/office/word/2010/wordprocessingInk" xmlns:wne="http://schemas.microsoft.com/office/word/2006/wordml" xmlns:wps="http://schemas.microsoft.com/office/word/2010/wordprocessingShape" mc:Ignorable="w14 w15 w16se wp14">
+  <w:endnote w:type="separator" w:id="-1">
+    <w:p>
+      <w:pPr>
+        <w:spacing w:after="0" w:line="240" w:lineRule="auto"/>
+      </w:pPr>
+      <w:r>
+        <w:separator/>
+      </w:r>
+    </w:p>
+  </w:endnote>
+  <w:endnote w:type="continuationSeparator" w:id="0">
+    <w:p>
+      <w:pPr>
+        <w:spacing w:after="0" w:line="240" w:lineRule="auto"/>
+      </w:pPr>
+      <w:r>
+        <w:continuationSeparator/>
+      </w:r>
+    </w:p>
+  </w:endnote>
+</w:endnotes>
+</file>
+
+<file path=word/footer1.xml><?xml version="1.0" encoding="utf-8"?>
+<w:ftr xmlns:wpc="http://schemas.microsoft.com/office/word/2010/wordprocessingCanvas" xmlns:cx="http://schemas.microsoft.com/office/drawing/2014/chartex" xmlns:cx1="http://schemas.microsoft.com/office/drawing/2015/9/8/chartex" xmlns:mc="http://schemas.openxmlformats.org/markup-compatibility/2006" xmlns:o="urn:schemas-microsoft-com:office:office" xmlns:r="http://schemas.openxmlformats.org/officeDocument/2006/relationships" xmlns:m="http://schemas.openxmlformats.org/officeDocument/2006/math" xmlns:v="urn:schemas-microsoft-com:vml" xmlns:wp14="http://schemas.microsoft.com/office/word/2010/wordprocessingDrawing" xmlns:wp="http://schemas.openxmlformats.org/drawingml/2006/wordprocessingDrawing" xmlns:w10="urn:schemas-microsoft-com:office:word" xmlns:w="http://schemas.openxmlformats.org/wordprocessingml/2006/main" xmlns:w14="http://schemas.microsoft.com/office/word/2010/wordml" xmlns:w15="http://schemas.microsoft.com/office/word/2012/wordml" xmlns:w16se="http://schemas.microsoft.com/office/word/2015/wordml/symex" xmlns:wpg="http://schemas.microsoft.com/office/word/2010/wordprocessingGroup" xmlns:wpi="http://schemas.microsoft.com/office/word/2010/wordprocessingInk" xmlns:wne="http://schemas.microsoft.com/office/word/2006/wordml" xmlns:wps="http://schemas.microsoft.com/office/word/2010/wordprocessingShape" mc:Ignorable="w14 w15 w16se wp14">
+  <w:p>
+    <w:pPr>
+      <w:pStyle w:val="Footer"/>
+      <w:jc w:val="right"/>
+      <w:rPr>
+        <w:rFonts w:ascii="Copperplate Gothic Light" w:hAnsi="Copperplate Gothic Light"/>
+      </w:rPr>
+    </w:pPr>
+    <w:r>
+      <w:rPr>
+        <w:rFonts w:ascii="Copperplate Gothic Light" w:hAnsi="Copperplate Gothic Light"/>
+        <w:noProof/>
+        <w:lang w:eastAsia="en-IN"/>
+      </w:rPr>
+      <w:drawing>
+        <wp:anchor distT="0" distB="0" distL="114300" distR="114300" simplePos="0" relativeHeight="251661312" behindDoc="0" locked="0" layoutInCell="1" allowOverlap="1">
+          <wp:simplePos x="0" y="0"/>
+          <wp:positionH relativeFrom="column">
+            <wp:posOffset>-624840</wp:posOffset>
+          </wp:positionH>
+          <wp:positionV relativeFrom="paragraph">
+            <wp:posOffset>-173355</wp:posOffset>
+          </wp:positionV>
+          <wp:extent cx="540000" cy="540000"/>
+          <wp:effectExtent l="0" t="0" r="0" b="0"/>
+          <wp:wrapNone/>
+          <wp:docPr id="1" name="Picture 1"/>
+          <wp:cNvGraphicFramePr>
+            <a:graphicFrameLocks xmlns:a="http://schemas.openxmlformats.org/drawingml/2006/main" noChangeAspect="1"/>
+          </wp:cNvGraphicFramePr>
+          <a:graphic xmlns:a="http://schemas.openxmlformats.org/drawingml/2006/main">
+            <a:graphicData uri="http://schemas.openxmlformats.org/drawingml/2006/picture">
+              <pic:pic xmlns:pic="http://schemas.openxmlformats.org/drawingml/2006/picture">
+                <pic:nvPicPr>
+                  <pic:cNvPr id="1" name="TIME_Logo.png"/>
+                  <pic:cNvPicPr/>
+                </pic:nvPicPr>
+                <pic:blipFill>
+                  <a:blip r:embed="rId1" cstate="print">
+                    <a:extLst>
+                      <a:ext uri="{28A0092B-C50C-407E-A947-70E740481C1C}">
+                        <a14:useLocalDpi xmlns:a14="http://schemas.microsoft.com/office/drawing/2010/main" val="0"/>
+                      </a:ext>
+                    </a:extLst>
+                  </a:blip>
+                  <a:stretch>
+                    <a:fillRect/>
+                  </a:stretch>
+                </pic:blipFill>
+                <pic:spPr>
+                  <a:xfrm>
+                    <a:off x="0" y="0"/>
+                    <a:ext cx="540000" cy="540000"/>
+                  </a:xfrm>
+                  <a:prstGeom prst="rect">
+                    <a:avLst/>
+                  </a:prstGeom>
+                </pic:spPr>
+              </pic:pic>
+            </a:graphicData>
+          </a:graphic>
+        </wp:anchor>
+      </w:drawing>
+    </w:r>
+    <w:r>
+      <w:rPr>
+        <w:rFonts w:ascii="Copperplate Gothic Light" w:hAnsi="Copperplate Gothic Light"/>
+      </w:rPr>
+      <w:t xml:space="preserve">Prepared By </w:t>
+    </w:r>
+    <w:proofErr w:type="spellStart"/>
+    <w:r>
+      <w:rPr>
+        <w:rFonts w:ascii="Copperplate Gothic Light" w:hAnsi="Copperplate Gothic Light"/>
+      </w:rPr>
+      <w:t>Dineshkumar</w:t>
+    </w:r>
+    <w:proofErr w:type="spellEnd"/>
+    <w:r>
+      <w:rPr>
+        <w:rFonts w:ascii="Copperplate Gothic Light" w:hAnsi="Copperplate Gothic Light"/>
+      </w:rPr>
+      <w:t xml:space="preserve"> </w:t>
+    </w:r>
+    <w:proofErr w:type="spellStart"/>
+    <w:r>
+      <w:rPr>
+        <w:rFonts w:ascii="Copperplate Gothic Light" w:hAnsi="Copperplate Gothic Light"/>
+      </w:rPr>
+      <w:t>Thangavel</w:t>
+    </w:r>
+    <w:proofErr w:type="spellEnd"/>
+  </w:p>
+</w:ftr>
+</file>
+
+<file path=word/footnotes.xml><?xml version="1.0" encoding="utf-8"?>
+<w:footnotes xmlns:wpc="http://schemas.microsoft.com/office/word/2010/wordprocessingCanvas" xmlns:cx="http://schemas.microsoft.com/office/drawing/2014/chartex" xmlns:cx1="http://schemas.microsoft.com/office/drawing/2015/9/8/chartex" xmlns:mc="http://schemas.openxmlformats.org/markup-compatibility/2006" xmlns:o="urn:schemas-microsoft-com:office:office" xmlns:r="http://schemas.openxmlformats.org/officeDocument/2006/relationships" xmlns:m="http://schemas.openxmlformats.org/officeDocument/2006/math" xmlns:v="urn:schemas-microsoft-com:vml" xmlns:wp14="http://schemas.microsoft.com/office/word/2010/wordprocessingDrawing" xmlns:wp="http://schemas.openxmlformats.org/drawingml/2006/wordprocessingDrawing" xmlns:w10="urn:schemas-microsoft-com:office:word" xmlns:w="http://schemas.openxmlformats.org/wordprocessingml/2006/main" xmlns:w14="http://schemas.microsoft.com/office/word/2010/wordml" xmlns:w15="http://schemas.microsoft.com/office/word/2012/wordml" xmlns:w16se="http://schemas.microsoft.com/office/word/2015/wordml/symex" xmlns:wpg="http://schemas.microsoft.com/office/word/2010/wordprocessingGroup" xmlns:wpi="http://schemas.microsoft.com/office/word/2010/wordprocessingInk" xmlns:wne="http://schemas.microsoft.com/office/word/2006/wordml" xmlns:wps="http://schemas.microsoft.com/office/word/2010/wordprocessingShape" mc:Ignorable="w14 w15 w16se wp14">
+  <w:footnote w:type="separator" w:id="-1">
+    <w:p>
+      <w:pPr>
+        <w:spacing w:after="0" w:line="240" w:lineRule="auto"/>
+      </w:pPr>
+      <w:r>
+        <w:separator/>
+      </w:r>
+    </w:p>
+  </w:footnote>
+  <w:footnote w:type="continuationSeparator" w:id="0">
+    <w:p>
+      <w:pPr>
+        <w:spacing w:after="0" w:line="240" w:lineRule="auto"/>
+      </w:pPr>
+      <w:r>
+        <w:continuationSeparator/>
+      </w:r>
+    </w:p>
+  </w:footnote>
+</w:footnotes>
+</file>
+
+<file path=word/header1.xml><?xml version="1.0" encoding="utf-8"?>
+<w:hdr xmlns:wpc="http://schemas.microsoft.com/office/word/2010/wordprocessingCanvas" xmlns:cx="http://schemas.microsoft.com/office/drawing/2014/chartex" xmlns:cx1="http://schemas.microsoft.com/office/drawing/2015/9/8/chartex" xmlns:mc="http://schemas.openxmlformats.org/markup-compatibility/2006" xmlns:o="urn:schemas-microsoft-com:office:office" xmlns:r="http://schemas.openxmlformats.org/officeDocument/2006/relationships" xmlns:m="http://schemas.openxmlformats.org/officeDocument/2006/math" xmlns:v="urn:schemas-microsoft-com:vml" xmlns:wp14="http://schemas.microsoft.com/office/word/2010/wordprocessingDrawing" xmlns:wp="http://schemas.openxmlformats.org/drawingml/2006/wordprocessingDrawing" xmlns:w10="urn:schemas-microsoft-com:office:word" xmlns:w="http://schemas.openxmlformats.org/wordprocessingml/2006/main" xmlns:w14="http://schemas.microsoft.com/office/word/2010/wordml" xmlns:w15="http://schemas.microsoft.com/office/word/2012/wordml" xmlns:w16se="http://schemas.microsoft.com/office/word/2015/wordml/symex" xmlns:wpg="http://schemas.microsoft.com/office/word/2010/wordprocessingGroup" xmlns:wpi="http://schemas.microsoft.com/office/word/2010/wordprocessingInk" xmlns:wne="http://schemas.microsoft.com/office/word/2006/wordml" xmlns:wps="http://schemas.microsoft.com/office/word/2010/wordprocessingShape" mc:Ignorable="w14 w15 w16se wp14">
+  <w:p>
+    <w:pPr>
+      <w:pStyle w:val="Header"/>
+    </w:pPr>
+    <w:r>
+      <w:rPr>
+        <w:noProof/>
+        <w:lang w:eastAsia="en-IN"/>
+      </w:rPr>
+      <mc:AlternateContent>
+        <mc:Choice Requires="wps">
+          <w:drawing>
+            <wp:anchor distT="0" distB="0" distL="114300" distR="114300" simplePos="0" relativeHeight="251660288" behindDoc="0" locked="0" layoutInCell="0" allowOverlap="1">
+              <wp:simplePos x="0" y="0"/>
+              <wp:positionH relativeFrom="margin">
+                <wp:align>left</wp:align>
+              </wp:positionH>
+              <wp:positionV relativeFrom="topMargin">
+                <wp:align>center</wp:align>
+              </wp:positionV>
+              <wp:extent cx="5943600" cy="170815"/>
+              <wp:effectExtent l="0" t="0" r="0" b="1905"/>
+              <wp:wrapNone/>
+              <wp:docPr id="218" name="Text Box 218"/>
+              <wp:cNvGraphicFramePr>
+                <a:graphicFrameLocks xmlns:a="http://schemas.openxmlformats.org/drawingml/2006/main"/>
+              </wp:cNvGraphicFramePr>
+              <a:graphic xmlns:a="http://schemas.openxmlformats.org/drawingml/2006/main">
+                <a:graphicData uri="http://schemas.microsoft.com/office/word/2010/wordprocessingShape">
+                  <wps:wsp>
+                    <wps:cNvSpPr txBox="1">
+                      <a:spLocks noChangeArrowheads="1"/>
+                    </wps:cNvSpPr>
+                    <wps:spPr bwMode="auto">
+                      <a:xfrm>
+                        <a:off x="0" y="0"/>
+                        <a:ext cx="5943600" cy="170815"/>
+                      </a:xfrm>
+                      <a:prstGeom prst="rect">
+                        <a:avLst/>
+                      </a:prstGeom>
+                      <a:noFill/>
+                      <a:ln>
+                        <a:noFill/>
+                      </a:ln>
+                      <a:extLst>
+                        <a:ext uri="{909E8E84-426E-40DD-AFC4-6F175D3DCCD1}">
+                          <a14:hiddenFill xmlns:a14="http://schemas.microsoft.com/office/drawing/2010/main">
+                            <a:solidFill>
+                              <a:srgbClr val="FFFFFF"/>
+                            </a:solidFill>
+                          </a14:hiddenFill>
+                        </a:ext>
+                        <a:ext uri="{91240B29-F687-4F45-9708-019B960494DF}">
+                          <a14:hiddenLine xmlns:a14="http://schemas.microsoft.com/office/drawing/2010/main" w="9525">
+                            <a:solidFill>
+                              <a:srgbClr val="000000"/>
+                            </a:solidFill>
+                            <a:miter lim="800000"/>
+                            <a:headEnd/>
+                            <a:tailEnd/>
+                          </a14:hiddenLine>
+                        </a:ext>
+                      </a:extLst>
+                    </wps:spPr>
+                    <wps:txbx>
+                      <w:txbxContent>
+                        <w:sdt>
+                          <w:sdtPr>
+                            <w:alias w:val="Title"/>
+                            <w:id w:val="78679243"/>
+                            <w:dataBinding w:prefixMappings="xmlns:ns0='http://schemas.openxmlformats.org/package/2006/metadata/core-properties' xmlns:ns1='http://purl.org/dc/elements/1.1/'" w:xpath="/ns0:coreProperties[1]/ns1:title[1]" w:storeItemID="{6C3C8BC8-F283-45AE-878A-BAB7291924A1}"/>
+                            <w:text/>
+                          </w:sdtPr>
+                          <w:sdtEndPr/>
+                          <w:sdtContent>
+                            <w:p>
+                              <w:pPr>
+                                <w:spacing w:after="0" w:line="240" w:lineRule="auto"/>
+                              </w:pPr>
+                              <w:proofErr w:type="spellStart"/>
+                              <w:r>
+                                <w:t>HashMap</w:t>
+                              </w:r>
+                              <w:proofErr w:type="spellEnd"/>
+                              <w:r>
+                                <w:t xml:space="preserve">: </w:t>
+                              </w:r>
+                              <w:proofErr w:type="spellStart"/>
+                              <w:r>
+                                <w:t>Leetcode</w:t>
+                              </w:r>
+                              <w:proofErr w:type="spellEnd"/>
+                              <w:r>
+                                <w:t xml:space="preserve"> 1</w:t>
+                              </w:r>
+                            </w:p>
+                          </w:sdtContent>
+                        </w:sdt>
+                      </w:txbxContent>
+                    </wps:txbx>
+                    <wps:bodyPr rot="0" vert="horz" wrap="square" lIns="91440" tIns="0" rIns="91440" bIns="0" anchor="ctr" anchorCtr="0" upright="1">
+                      <a:spAutoFit/>
+                    </wps:bodyPr>
+                  </wps:wsp>
+                </a:graphicData>
+              </a:graphic>
+              <wp14:sizeRelH relativeFrom="margin">
+                <wp14:pctWidth>100000</wp14:pctWidth>
+              </wp14:sizeRelH>
+              <wp14:sizeRelV relativeFrom="page">
+                <wp14:pctHeight>0</wp14:pctHeight>
+              </wp14:sizeRelV>
+            </wp:anchor>
+          </w:drawing>
+        </mc:Choice>
+        <mc:Fallback>
+          <w:pict>
+            <v:shapetype id="_x0000_t202" coordsize="21600,21600" o:spt="202" path="m,l,21600r21600,l21600,xe">
+              <v:stroke joinstyle="miter"/>
+              <v:path gradientshapeok="t" o:connecttype="rect"/>
+            </v:shapetype>
+            <v:shape id="Text Box 218" o:spid="_x0000_s1026" type="#_x0000_t202" style="position:absolute;margin-left:0;margin-top:0;width:468pt;height:13.45pt;z-index:251660288;visibility:visible;mso-wrap-style:square;mso-width-percent:1000;mso-height-percent:0;mso-wrap-distance-left:9pt;mso-wrap-distance-top:0;mso-wrap-distance-right:9pt;mso-wrap-distance-bottom:0;mso-position-horizontal:left;mso-position-horizontal-relative:margin;mso-position-vertical:center;mso-position-vertical-relative:top-margin-area;mso-width-percent:1000;mso-height-percent:0;mso-width-relative:margin;mso-height-relative:page;v-text-anchor:middle" o:gfxdata="UEsDBBQABgAIAAAAIQC2gziS/gAAAOEBAAATAAAAW0NvbnRlbnRfVHlwZXNdLnhtbJSRQU7DMBBF&#10;90jcwfIWJU67QAgl6YK0S0CoHGBkTxKLZGx5TGhvj5O2G0SRWNoz/78nu9wcxkFMGNg6quQqL6RA&#10;0s5Y6ir5vt9lD1JwBDIwOMJKHpHlpr69KfdHjyxSmriSfYz+USnWPY7AufNIadK6MEJMx9ApD/oD&#10;OlTrorhX2lFEilmcO2RdNtjC5xDF9pCuTyYBB5bi6bQ4syoJ3g9WQ0ymaiLzg5KdCXlKLjvcW893&#10;SUOqXwnz5DrgnHtJTxOsQfEKIT7DmDSUCaxw7Rqn8787ZsmRM9e2VmPeBN4uqYvTtW7jvijg9N/y&#10;JsXecLq0q+WD6m8AAAD//wMAUEsDBBQABgAIAAAAIQA4/SH/1gAAAJQBAAALAAAAX3JlbHMvLnJl&#10;bHOkkMFqwzAMhu+DvYPRfXGawxijTi+j0GvpHsDYimMaW0Yy2fr2M4PBMnrbUb/Q94l/f/hMi1qR&#10;JVI2sOt6UJgd+ZiDgffL8ekFlFSbvV0oo4EbChzGx4f9GRdb25HMsYhqlCwG5lrLq9biZkxWOiqY&#10;22YiTra2kYMu1l1tQD30/bPm3wwYN0x18gb45AdQl1tp5j/sFB2T0FQ7R0nTNEV3j6o9feQzro1i&#10;OWA14Fm+Q8a1a8+Bvu/d/dMb2JY5uiPbhG/ktn4cqGU/er3pcvwCAAD//wMAUEsDBBQABgAIAAAA&#10;IQCaUtwRswIAALcFAAAOAAAAZHJzL2Uyb0RvYy54bWysVNtu2zAMfR+wfxD07vpSJY2NOkUbx8OA&#10;7gK0+wBFlmNhtuRJSpxu2L+PkpM0aTFg2OYHQ6KoQx7yiNc3u65FW66NUDLH8UWEEZdMVUKuc/zl&#10;sQxmGBlLZUVbJXmOn7jBN/O3b66HPuOJalRbcY0ARJps6HPcWNtnYWhYwztqLlTPJRzWSnfUwlav&#10;w0rTAdC7NkyiaBoOSle9VowbA9ZiPMRzj1/XnNlPdW24RW2OITfr/9r/V+4fzq9ptta0bwTbp0H/&#10;IouOCglBj1AFtRRttHgF1QmmlVG1vWCqC1VdC8Y9B2ATRy/YPDS0554LFMf0xzKZ/wfLPm4/aySq&#10;HCcxtErSDpr0yHcW3akdcjao0NCbDBwfenC1OziATnu2pr9X7KtBUi0aKtf8Vms1NJxWkGHsboYn&#10;V0cc40BWwwdVQSC6scoD7WrdufJBQRCgQ6eejt1xyTAwTlJyOY3giMFZfBXN4okPQbPD7V4b+46r&#10;DrlFjjV036PT7b2xLhuaHVxcMKlK0bZeAa08M4DjaIHYcNWduSx8Q3+kUbqcLWckIMl0GZCoKILb&#10;ckGCaRlfTYrLYrEo4p8ubkyyRlQVly7MQVwx+bPm7WU+yuIoL6NaUTk4l5LR69Wi1WhLQdyl//YF&#10;OXELz9PwRQAuLyjFCYnukjQop7OrgJRkEqRQ4CCK07t0GpGUFOU5pXsh+b9TQkOO00kyGcX0W26R&#10;/15zo1knLIyPVnQ5nh2daOYkuJSVb62loh3XJ6Vw6T+XAtp9aLQXrNPoqFa7W+0Axal4paonkK5W&#10;oCwQIcw8WDRKf8dogPmRY/NtQzXHqH0vQf5pTIgbOH4DC31qXR2sVDKAyDGzGqNxs7DjeNr0Wqwb&#10;iHF4arfwWErhdfycz/6JwXTwdPaTzI2f0733ep63818AAAD//wMAUEsDBBQABgAIAAAAIQBczPU/&#10;2wAAAAQBAAAPAAAAZHJzL2Rvd25yZXYueG1sTI9BS8NAEIXvgv9hGcGb3VhLMDGbIoIepCpGaa/T&#10;7JgEs7Mxu23Tf+/oRS8Djze8971iOble7WkMnWcDl7MEFHHtbceNgfe3+4trUCEiW+w9k4EjBViW&#10;pycF5tYf+JX2VWyUhHDI0UAb45BrHeqWHIaZH4jF+/CjwyhybLQd8SDhrtfzJEm1w46locWB7lqq&#10;P6udk5L1Ex6fk5V7qR+/sofNqqkWi8aY87Pp9gZUpCn+PcMPvqBDKUxbv2MbVG9AhsTfK152lYrc&#10;GpinGeiy0P/hy28AAAD//wMAUEsBAi0AFAAGAAgAAAAhALaDOJL+AAAA4QEAABMAAAAAAAAAAAAA&#10;AAAAAAAAAFtDb250ZW50X1R5cGVzXS54bWxQSwECLQAUAAYACAAAACEAOP0h/9YAAACUAQAACwAA&#10;AAAAAAAAAAAAAAAvAQAAX3JlbHMvLnJlbHNQSwECLQAUAAYACAAAACEAmlLcEbMCAAC3BQAADgAA&#10;AAAAAAAAAAAAAAAuAgAAZHJzL2Uyb0RvYy54bWxQSwECLQAUAAYACAAAACEAXMz1P9sAAAAEAQAA&#10;DwAAAAAAAAAAAAAAAAANBQAAZHJzL2Rvd25yZXYueG1sUEsFBgAAAAAEAAQA8wAAABUGAAAAAA==&#10;" o:allowincell="f" filled="f" stroked="f">
+              <v:textbox style="mso-fit-shape-to-text:t" inset=",0,,0">
+                <w:txbxContent>
+                  <w:sdt>
+                    <w:sdtPr>
+                      <w:alias w:val="Title"/>
+                      <w:id w:val="78679243"/>
+                      <w:dataBinding w:prefixMappings="xmlns:ns0='http://schemas.openxmlformats.org/package/2006/metadata/core-properties' xmlns:ns1='http://purl.org/dc/elements/1.1/'" w:xpath="/ns0:coreProperties[1]/ns1:title[1]" w:storeItemID="{6C3C8BC8-F283-45AE-878A-BAB7291924A1}"/>
+                      <w:text/>
+                    </w:sdtPr>
+                    <w:sdtEndPr/>
+                    <w:sdtContent>
+                      <w:p>
+                        <w:pPr>
+                          <w:spacing w:after="0" w:line="240" w:lineRule="auto"/>
+                        </w:pPr>
+                        <w:r>
+                          <w:t>HashMap</w:t>
+                        </w:r>
+                        <w:r>
+                          <w:t xml:space="preserve">: </w:t>
+                        </w:r>
+                        <w:r>
+                          <w:t>Leetcode 1</w:t>
+                        </w:r>
+                      </w:p>
+                    </w:sdtContent>
+                  </w:sdt>
+                </w:txbxContent>
+              </v:textbox>
+              <w10:wrap anchorx="margin" anchory="margin"/>
+            </v:shape>
+          </w:pict>
+        </mc:Fallback>
+      </mc:AlternateContent>
+    </w:r>
+    <w:r>
+      <w:rPr>
+        <w:noProof/>
+        <w:lang w:eastAsia="en-IN"/>
+      </w:rPr>
+      <mc:AlternateContent>
+        <mc:Choice Requires="wps">
+          <w:drawing>
+            <wp:anchor distT="0" distB="0" distL="114300" distR="114300" simplePos="0" relativeHeight="251659264" behindDoc="0" locked="0" layoutInCell="0" allowOverlap="1">
+              <wp:simplePos x="0" y="0"/>
+              <wp:positionH relativeFrom="page">
+                <wp:align>left</wp:align>
+              </wp:positionH>
+              <wp:positionV relativeFrom="topMargin">
+                <wp:align>center</wp:align>
+              </wp:positionV>
+              <wp:extent cx="914400" cy="170815"/>
+              <wp:effectExtent l="0" t="0" r="0" b="635"/>
+              <wp:wrapNone/>
+              <wp:docPr id="219" name="Text Box 219"/>
+              <wp:cNvGraphicFramePr>
+                <a:graphicFrameLocks xmlns:a="http://schemas.openxmlformats.org/drawingml/2006/main"/>
+              </wp:cNvGraphicFramePr>
+              <a:graphic xmlns:a="http://schemas.openxmlformats.org/drawingml/2006/main">
+                <a:graphicData uri="http://schemas.microsoft.com/office/word/2010/wordprocessingShape">
+                  <wps:wsp>
+                    <wps:cNvSpPr txBox="1">
+                      <a:spLocks noChangeArrowheads="1"/>
+                    </wps:cNvSpPr>
+                    <wps:spPr bwMode="auto">
+                      <a:xfrm>
+                        <a:off x="0" y="0"/>
+                        <a:ext cx="914400" cy="170815"/>
+                      </a:xfrm>
+                      <a:prstGeom prst="rect">
+                        <a:avLst/>
+                      </a:prstGeom>
+                      <a:solidFill>
+                        <a:schemeClr val="accent6">
+                          <a:lumMod val="60000"/>
+                          <a:lumOff val="40000"/>
+                        </a:schemeClr>
+                      </a:solidFill>
+                      <a:ln>
+                        <a:noFill/>
+                      </a:ln>
+                    </wps:spPr>
+                    <wps:txbx>
+                      <w:txbxContent>
+                        <w:p>
+                          <w:pPr>
+                            <w:spacing w:after="0" w:line="240" w:lineRule="auto"/>
+                            <w:jc w:val="right"/>
+                            <w:rPr>
+                              <w:color w:val="FFFFFF" w:themeColor="background1"/>
+                            </w:rPr>
+                          </w:pPr>
+                          <w:r>
+                            <w:fldChar w:fldCharType="begin"/>
+                          </w:r>
+                          <w:r>
+                            <w:instrText xml:space="preserve"> PAGE   \* MERGEFORMAT </w:instrText>
+                          </w:r>
+                          <w:r>
+                            <w:fldChar w:fldCharType="separate"/>
+                          </w:r>
+                          <w:r>
+                            <w:rPr>
+                              <w:noProof/>
+                              <w:color w:val="FFFFFF" w:themeColor="background1"/>
+                            </w:rPr>
+                            <w:t>1</w:t>
+                          </w:r>
+                          <w:r>
+                            <w:rPr>
+                              <w:noProof/>
+                              <w:color w:val="FFFFFF" w:themeColor="background1"/>
+                            </w:rPr>
+                            <w:fldChar w:fldCharType="end"/>
+                          </w:r>
+                        </w:p>
+                      </w:txbxContent>
+                    </wps:txbx>
+                    <wps:bodyPr rot="0" vert="horz" wrap="square" lIns="91440" tIns="0" rIns="91440" bIns="0" anchor="ctr" anchorCtr="0" upright="1">
+                      <a:spAutoFit/>
+                    </wps:bodyPr>
+                  </wps:wsp>
+                </a:graphicData>
+              </a:graphic>
+              <wp14:sizeRelH relativeFrom="leftMargin">
+                <wp14:pctWidth>100000</wp14:pctWidth>
+              </wp14:sizeRelH>
+              <wp14:sizeRelV relativeFrom="page">
+                <wp14:pctHeight>0</wp14:pctHeight>
+              </wp14:sizeRelV>
+            </wp:anchor>
+          </w:drawing>
+        </mc:Choice>
+        <mc:Fallback>
+          <w:pict>
+            <v:shapetype id="_x0000_t202" coordsize="21600,21600" o:spt="202" path="m,l,21600r21600,l21600,xe">
+              <v:stroke joinstyle="miter"/>
+              <v:path gradientshapeok="t" o:connecttype="rect"/>
+            </v:shapetype>
+            <v:shape id="Text Box 219" o:spid="_x0000_s1027" type="#_x0000_t202" style="position:absolute;margin-left:0;margin-top:0;width:1in;height:13.45pt;z-index:251659264;visibility:visible;mso-wrap-style:square;mso-width-percent:1000;mso-height-percent:0;mso-wrap-distance-left:9pt;mso-wrap-distance-top:0;mso-wrap-distance-right:9pt;mso-wrap-distance-bottom:0;mso-position-horizontal:left;mso-position-horizontal-relative:page;mso-position-vertical:center;mso-position-vertical-relative:top-margin-area;mso-width-percent:1000;mso-height-percent:0;mso-width-relative:left-margin-area;mso-height-relative:page;v-text-anchor:middle" o:gfxdata="UEsDBBQABgAIAAAAIQC2gziS/gAAAOEBAAATAAAAW0NvbnRlbnRfVHlwZXNdLnhtbJSRQU7DMBBF&#10;90jcwfIWJU67QAgl6YK0S0CoHGBkTxKLZGx5TGhvj5O2G0SRWNoz/78nu9wcxkFMGNg6quQqL6RA&#10;0s5Y6ir5vt9lD1JwBDIwOMJKHpHlpr69KfdHjyxSmriSfYz+USnWPY7AufNIadK6MEJMx9ApD/oD&#10;OlTrorhX2lFEilmcO2RdNtjC5xDF9pCuTyYBB5bi6bQ4syoJ3g9WQ0ymaiLzg5KdCXlKLjvcW893&#10;SUOqXwnz5DrgnHtJTxOsQfEKIT7DmDSUCaxw7Rqn8787ZsmRM9e2VmPeBN4uqYvTtW7jvijg9N/y&#10;JsXecLq0q+WD6m8AAAD//wMAUEsDBBQABgAIAAAAIQA4/SH/1gAAAJQBAAALAAAAX3JlbHMvLnJl&#10;bHOkkMFqwzAMhu+DvYPRfXGawxijTi+j0GvpHsDYimMaW0Yy2fr2M4PBMnrbUb/Q94l/f/hMi1qR&#10;JVI2sOt6UJgd+ZiDgffL8ekFlFSbvV0oo4EbChzGx4f9GRdb25HMsYhqlCwG5lrLq9biZkxWOiqY&#10;22YiTra2kYMu1l1tQD30/bPm3wwYN0x18gb45AdQl1tp5j/sFB2T0FQ7R0nTNEV3j6o9feQzro1i&#10;OWA14Fm+Q8a1a8+Bvu/d/dMb2JY5uiPbhG/ktn4cqGU/er3pcvwCAAD//wMAUEsDBBQABgAIAAAA&#10;IQDdKOjjIgIAADEEAAAOAAAAZHJzL2Uyb0RvYy54bWysU8tu2zAQvBfoPxC815KM1E0Ey0HqwEWB&#10;9AEk/QCaoiyiJJdd0pbSr++Ssh23vRXVgRB3ydnZ2eHydrSGHRQGDa7h1azkTDkJrXa7hn972ry5&#10;5ixE4VphwKmGP6vAb1evXy0HX6s59GBahYxAXKgH3/A+Rl8XRZC9siLMwCtHyQ7Qikhb3BUtioHQ&#10;rSnmZbkoBsDWI0gVAkXvpyRfZfyuUzJ+6bqgIjMNJ24xr5jXbVqL1VLUOxS+1/JIQ/wDCyu0o6Jn&#10;qHsRBduj/gvKaokQoIszCbaArtNS5R6om6r8o5vHXniVeyFxgj/LFP4frPx8+IpMtw2fVzecOWFp&#10;SE9qjOw9jCzFSKHBh5oOPno6GkdK0KRzt8E/gPwemIN1L9xO3SHC0CvREsMq3Swurk44IYFsh0/Q&#10;UiGxj5CBxg5tko8EYYROk3o+TyeRkRS8qa6uSspISlXvyuvqba4g6tNljyF+UGBZ+mk40vAzuDg8&#10;hJjIiPp0JNUKYHS70cbkTTKcWhtkB0FWEVIqFxf5utlbYjvFFyV9k2koTNaawsRrClOJbN2ElAv+&#10;VsS4VMpBKjrxSZGsUZJlEiiO2zEPJAuY9NtC+0yiIUzupddGPz3gT84Gcm7Dw4+9QMWZ+ehI+KwT&#10;WT1vSC+8jG5PUeEkQTRcRuRs2qzj9DD2HvWupxqnId/RmDY6S/jC50icfJkbPb6hZPzLfT718tJX&#10;vwAAAP//AwBQSwMEFAAGAAgAAAAhAEBxNDjbAAAABAEAAA8AAABkcnMvZG93bnJldi54bWxMj0FL&#10;w0AQhe+C/2EZwZvdGEqpMZsigorixVQFb9PsNIlmZ9PstIn/3q0XvTx4vOG9b/LV5Dp1oCG0ng1c&#10;zhJQxJW3LdcGXtd3F0tQQZAtdp7JwDcFWBWnJzlm1o/8QodSahVLOGRooBHpM61D1ZDDMPM9ccy2&#10;fnAo0Q61tgOOsdx1Ok2ShXbYclxosKfbhqqvcu8MPPG7G9Pl/cP2cQpvz596V37Izpjzs+nmGpTQ&#10;JH/HcMSP6FBEpo3fsw2qMxAfkV89ZvN5tBsD6eIKdJHr//DFDwAAAP//AwBQSwECLQAUAAYACAAA&#10;ACEAtoM4kv4AAADhAQAAEwAAAAAAAAAAAAAAAAAAAAAAW0NvbnRlbnRfVHlwZXNdLnhtbFBLAQIt&#10;ABQABgAIAAAAIQA4/SH/1gAAAJQBAAALAAAAAAAAAAAAAAAAAC8BAABfcmVscy8ucmVsc1BLAQIt&#10;ABQABgAIAAAAIQDdKOjjIgIAADEEAAAOAAAAAAAAAAAAAAAAAC4CAABkcnMvZTJvRG9jLnhtbFBL&#10;AQItABQABgAIAAAAIQBAcTQ42wAAAAQBAAAPAAAAAAAAAAAAAAAAAHwEAABkcnMvZG93bnJldi54&#10;bWxQSwUGAAAAAAQABADzAAAAhAUAAAAA&#10;" o:allowincell="f" fillcolor="#a8d08d [1945]" stroked="f">
+              <v:textbox style="mso-fit-shape-to-text:t" inset=",0,,0">
+                <w:txbxContent>
+                  <w:p>
+                    <w:pPr>
+                      <w:spacing w:after="0" w:line="240" w:lineRule="auto"/>
+                      <w:jc w:val="right"/>
+                      <w:rPr>
+                        <w:color w:val="FFFFFF" w:themeColor="background1"/>
+                      </w:rPr>
+                    </w:pPr>
+                    <w:r>
+                      <w:fldChar w:fldCharType="begin"/>
+                    </w:r>
+                    <w:r>
+                      <w:instrText xml:space="preserve"> PAGE   \* MERGEFORMAT </w:instrText>
+                    </w:r>
+                    <w:r>
+                      <w:fldChar w:fldCharType="separate"/>
+                    </w:r>
+                    <w:r>
+                      <w:rPr>
+                        <w:noProof/>
+                        <w:color w:val="FFFFFF" w:themeColor="background1"/>
+                      </w:rPr>
+                      <w:t>1</w:t>
+                    </w:r>
+                    <w:r>
+                      <w:rPr>
+                        <w:noProof/>
+                        <w:color w:val="FFFFFF" w:themeColor="background1"/>
+                      </w:rPr>
+                      <w:fldChar w:fldCharType="end"/>
+                    </w:r>
+                  </w:p>
+                </w:txbxContent>
+              </v:textbox>
+              <w10:wrap anchorx="page" anchory="margin"/>
+            </v:shape>
+          </w:pict>
+        </mc:Fallback>
+      </mc:AlternateContent>
+    </w:r>
+  </w:p>
+</w:hdr>
 </file>
 
 <file path=word/styles.xml><?xml version="1.0" encoding="utf-8"?>
@@ -2848,6 +6575,50 @@
       <w:szCs w:val="32"/>
     </w:rPr>
   </w:style>
+  <w:style w:type="paragraph" w:styleId="Header">
+    <w:name w:val="header"/>
+    <w:basedOn w:val="Normal"/>
+    <w:link w:val="HeaderChar"/>
+    <w:uiPriority w:val="99"/>
+    <w:unhideWhenUsed/>
+    <w:rsid w:val="00DA0858"/>
+    <w:pPr>
+      <w:tabs>
+        <w:tab w:val="center" w:pos="4513"/>
+        <w:tab w:val="right" w:pos="9026"/>
+      </w:tabs>
+      <w:spacing w:after="0" w:line="240" w:lineRule="auto"/>
+    </w:pPr>
+  </w:style>
+  <w:style w:type="character" w:customStyle="1" w:styleId="HeaderChar">
+    <w:name w:val="Header Char"/>
+    <w:basedOn w:val="DefaultParagraphFont"/>
+    <w:link w:val="Header"/>
+    <w:uiPriority w:val="99"/>
+    <w:rsid w:val="00DA0858"/>
+  </w:style>
+  <w:style w:type="paragraph" w:styleId="Footer">
+    <w:name w:val="footer"/>
+    <w:basedOn w:val="Normal"/>
+    <w:link w:val="FooterChar"/>
+    <w:uiPriority w:val="99"/>
+    <w:unhideWhenUsed/>
+    <w:rsid w:val="00DA0858"/>
+    <w:pPr>
+      <w:tabs>
+        <w:tab w:val="center" w:pos="4513"/>
+        <w:tab w:val="right" w:pos="9026"/>
+      </w:tabs>
+      <w:spacing w:after="0" w:line="240" w:lineRule="auto"/>
+    </w:pPr>
+  </w:style>
+  <w:style w:type="character" w:customStyle="1" w:styleId="FooterChar">
+    <w:name w:val="Footer Char"/>
+    <w:basedOn w:val="DefaultParagraphFont"/>
+    <w:link w:val="Footer"/>
+    <w:uiPriority w:val="99"/>
+    <w:rsid w:val="00DA0858"/>
+  </w:style>
 </w:styles>
 </file>
 

</xml_diff>